<commit_message>
add information about business terms
</commit_message>
<xml_diff>
--- a/FINANCIAL REPORTING AND FINANCIAL ANALYSIS USING POWER BI.docx
+++ b/FINANCIAL REPORTING AND FINANCIAL ANALYSIS USING POWER BI.docx
@@ -93,12 +93,108 @@
     </w:p>
     <w:p>
       <w:r>
-        <w:t xml:space="preserve">The dataset present in datasets folder, In GL, the territory key has information about territory which is a separate, all information related to territory not present here because we don’t wanna overpopulate that file. </w:t>
-      </w:r>
-    </w:p>
-    <w:p>
-      <w:r>
-        <w:t xml:space="preserve">Data model m table k kuch columns pr automatically kuch data categories select I hoti hn, e.g: kisi bhi date column ko pakro, us column k saath date ka icon bna ho ga, similarly, symmation </w:t>
+        <w:t xml:space="preserve">The dataset present in datasets folder, In GL, the territory key has information about territory which is a separate, all information related to territory not present here because we don’t </w:t>
+      </w:r>
+      <w:proofErr w:type="spellStart"/>
+      <w:r>
+        <w:t>wanna</w:t>
+      </w:r>
+      <w:proofErr w:type="spellEnd"/>
+      <w:r>
+        <w:t xml:space="preserve"> overpopulate that file. </w:t>
+      </w:r>
+    </w:p>
+    <w:p>
+      <w:r>
+        <w:t xml:space="preserve">Data model m table k </w:t>
+      </w:r>
+      <w:proofErr w:type="spellStart"/>
+      <w:r>
+        <w:t>kuch</w:t>
+      </w:r>
+      <w:proofErr w:type="spellEnd"/>
+      <w:r>
+        <w:t xml:space="preserve"> columns pr automatically </w:t>
+      </w:r>
+      <w:proofErr w:type="spellStart"/>
+      <w:r>
+        <w:t>kuch</w:t>
+      </w:r>
+      <w:proofErr w:type="spellEnd"/>
+      <w:r>
+        <w:t xml:space="preserve"> data categories select I </w:t>
+      </w:r>
+      <w:proofErr w:type="spellStart"/>
+      <w:r>
+        <w:t>hoti</w:t>
+      </w:r>
+      <w:proofErr w:type="spellEnd"/>
+      <w:r>
+        <w:t xml:space="preserve"> </w:t>
+      </w:r>
+      <w:proofErr w:type="spellStart"/>
+      <w:r>
+        <w:t>hn</w:t>
+      </w:r>
+      <w:proofErr w:type="spellEnd"/>
+      <w:r>
+        <w:t xml:space="preserve">, </w:t>
+      </w:r>
+      <w:proofErr w:type="spellStart"/>
+      <w:r>
+        <w:t>e.g</w:t>
+      </w:r>
+      <w:proofErr w:type="spellEnd"/>
+      <w:r>
+        <w:t xml:space="preserve">: </w:t>
+      </w:r>
+      <w:proofErr w:type="spellStart"/>
+      <w:r>
+        <w:t>kisi</w:t>
+      </w:r>
+      <w:proofErr w:type="spellEnd"/>
+      <w:r>
+        <w:t xml:space="preserve"> </w:t>
+      </w:r>
+      <w:proofErr w:type="spellStart"/>
+      <w:r>
+        <w:t>bhi</w:t>
+      </w:r>
+      <w:proofErr w:type="spellEnd"/>
+      <w:r>
+        <w:t xml:space="preserve"> date column ko </w:t>
+      </w:r>
+      <w:proofErr w:type="spellStart"/>
+      <w:r>
+        <w:t>pakro</w:t>
+      </w:r>
+      <w:proofErr w:type="spellEnd"/>
+      <w:r>
+        <w:t xml:space="preserve">, us column k </w:t>
+      </w:r>
+      <w:proofErr w:type="spellStart"/>
+      <w:r>
+        <w:t>saath</w:t>
+      </w:r>
+      <w:proofErr w:type="spellEnd"/>
+      <w:r>
+        <w:t xml:space="preserve"> date ka icon </w:t>
+      </w:r>
+      <w:proofErr w:type="spellStart"/>
+      <w:r>
+        <w:t>bna</w:t>
+      </w:r>
+      <w:proofErr w:type="spellEnd"/>
+      <w:r>
+        <w:t xml:space="preserve"> ho ga, similarly, </w:t>
+      </w:r>
+      <w:proofErr w:type="spellStart"/>
+      <w:r>
+        <w:t>symmation</w:t>
+      </w:r>
+      <w:proofErr w:type="spellEnd"/>
+      <w:r>
+        <w:t xml:space="preserve"> </w:t>
       </w:r>
       <w:r>
         <w:rPr>
@@ -107,10 +203,146 @@
         <w:t>∑</w:t>
       </w:r>
       <w:r>
-        <w:t xml:space="preserve"> ka icon aya hua hota h, agr index ya kisi or column k upper y symbol aya jisy hm sum nhi krna chahty, then data model k andr rehty huy hi select that column, go to properties (window present on left side), then go to advanced and data category m ja kr None kr do</w:t>
-      </w:r>
-      <w:r>
-        <w:t>,, also some some categories when needed</w:t>
+        <w:t xml:space="preserve"> ka icon </w:t>
+      </w:r>
+      <w:proofErr w:type="spellStart"/>
+      <w:r>
+        <w:t>aya</w:t>
+      </w:r>
+      <w:proofErr w:type="spellEnd"/>
+      <w:r>
+        <w:t xml:space="preserve"> </w:t>
+      </w:r>
+      <w:proofErr w:type="spellStart"/>
+      <w:r>
+        <w:t>hua</w:t>
+      </w:r>
+      <w:proofErr w:type="spellEnd"/>
+      <w:r>
+        <w:t xml:space="preserve"> </w:t>
+      </w:r>
+      <w:proofErr w:type="spellStart"/>
+      <w:r>
+        <w:t>hota</w:t>
+      </w:r>
+      <w:proofErr w:type="spellEnd"/>
+      <w:r>
+        <w:t xml:space="preserve"> h, </w:t>
+      </w:r>
+      <w:proofErr w:type="spellStart"/>
+      <w:r>
+        <w:t>agr</w:t>
+      </w:r>
+      <w:proofErr w:type="spellEnd"/>
+      <w:r>
+        <w:t xml:space="preserve"> index </w:t>
+      </w:r>
+      <w:proofErr w:type="spellStart"/>
+      <w:r>
+        <w:t>ya</w:t>
+      </w:r>
+      <w:proofErr w:type="spellEnd"/>
+      <w:r>
+        <w:t xml:space="preserve"> </w:t>
+      </w:r>
+      <w:proofErr w:type="spellStart"/>
+      <w:r>
+        <w:t>kisi</w:t>
+      </w:r>
+      <w:proofErr w:type="spellEnd"/>
+      <w:r>
+        <w:t xml:space="preserve"> or column k upper y symbol </w:t>
+      </w:r>
+      <w:proofErr w:type="spellStart"/>
+      <w:r>
+        <w:t>aya</w:t>
+      </w:r>
+      <w:proofErr w:type="spellEnd"/>
+      <w:r>
+        <w:t xml:space="preserve"> </w:t>
+      </w:r>
+      <w:proofErr w:type="spellStart"/>
+      <w:r>
+        <w:t>jisy</w:t>
+      </w:r>
+      <w:proofErr w:type="spellEnd"/>
+      <w:r>
+        <w:t xml:space="preserve"> hm sum </w:t>
+      </w:r>
+      <w:proofErr w:type="spellStart"/>
+      <w:r>
+        <w:t>nhi</w:t>
+      </w:r>
+      <w:proofErr w:type="spellEnd"/>
+      <w:r>
+        <w:t xml:space="preserve"> </w:t>
+      </w:r>
+      <w:proofErr w:type="spellStart"/>
+      <w:r>
+        <w:t>krna</w:t>
+      </w:r>
+      <w:proofErr w:type="spellEnd"/>
+      <w:r>
+        <w:t xml:space="preserve"> </w:t>
+      </w:r>
+      <w:proofErr w:type="spellStart"/>
+      <w:r>
+        <w:t>chahty</w:t>
+      </w:r>
+      <w:proofErr w:type="spellEnd"/>
+      <w:r>
+        <w:t xml:space="preserve">, then data model k </w:t>
+      </w:r>
+      <w:proofErr w:type="spellStart"/>
+      <w:r>
+        <w:t>andr</w:t>
+      </w:r>
+      <w:proofErr w:type="spellEnd"/>
+      <w:r>
+        <w:t xml:space="preserve"> </w:t>
+      </w:r>
+      <w:proofErr w:type="spellStart"/>
+      <w:r>
+        <w:t>rehty</w:t>
+      </w:r>
+      <w:proofErr w:type="spellEnd"/>
+      <w:r>
+        <w:t xml:space="preserve"> </w:t>
+      </w:r>
+      <w:proofErr w:type="spellStart"/>
+      <w:r>
+        <w:t>huy</w:t>
+      </w:r>
+      <w:proofErr w:type="spellEnd"/>
+      <w:r>
+        <w:t xml:space="preserve"> hi select that column, go to properties (window present on left side), then go to advanced and data category m ja </w:t>
+      </w:r>
+      <w:proofErr w:type="spellStart"/>
+      <w:r>
+        <w:t>kr</w:t>
+      </w:r>
+      <w:proofErr w:type="spellEnd"/>
+      <w:r>
+        <w:t xml:space="preserve"> None </w:t>
+      </w:r>
+      <w:proofErr w:type="spellStart"/>
+      <w:r>
+        <w:t>kr</w:t>
+      </w:r>
+      <w:proofErr w:type="spellEnd"/>
+      <w:r>
+        <w:t xml:space="preserve"> do</w:t>
+      </w:r>
+      <w:r>
+        <w:t xml:space="preserve">,, also some </w:t>
+      </w:r>
+      <w:proofErr w:type="spellStart"/>
+      <w:r>
+        <w:t>some</w:t>
+      </w:r>
+      <w:proofErr w:type="spellEnd"/>
+      <w:r>
+        <w:t xml:space="preserve"> categories when needed</w:t>
       </w:r>
     </w:p>
     <w:p>
@@ -131,7 +363,215 @@
         <w:t>st</w:t>
       </w:r>
       <w:r>
-        <w:t xml:space="preserve"> we are calculating the amount generated by sales, ab jo aamount column m ammounts likhi hn bs unho ko hi sum nhi kr dena pakar kr, q k saari amount sales s generate nhi hui, chart_of_account table m jao or class, subclass, subclass2 m ja kr dekho to pta chly ga k sales k saath saath or kiittnii classes hn jin s amount mili ya gai</w:t>
+        <w:t xml:space="preserve"> we are calculating the amount generated by sales, ab jo </w:t>
+      </w:r>
+      <w:proofErr w:type="spellStart"/>
+      <w:r>
+        <w:t>aamount</w:t>
+      </w:r>
+      <w:proofErr w:type="spellEnd"/>
+      <w:r>
+        <w:t xml:space="preserve"> column m </w:t>
+      </w:r>
+      <w:proofErr w:type="spellStart"/>
+      <w:r>
+        <w:t>ammounts</w:t>
+      </w:r>
+      <w:proofErr w:type="spellEnd"/>
+      <w:r>
+        <w:t xml:space="preserve"> </w:t>
+      </w:r>
+      <w:proofErr w:type="spellStart"/>
+      <w:r>
+        <w:t>likhi</w:t>
+      </w:r>
+      <w:proofErr w:type="spellEnd"/>
+      <w:r>
+        <w:t xml:space="preserve"> </w:t>
+      </w:r>
+      <w:proofErr w:type="spellStart"/>
+      <w:r>
+        <w:t>hn</w:t>
+      </w:r>
+      <w:proofErr w:type="spellEnd"/>
+      <w:r>
+        <w:t xml:space="preserve"> bs </w:t>
+      </w:r>
+      <w:proofErr w:type="spellStart"/>
+      <w:r>
+        <w:t>unho</w:t>
+      </w:r>
+      <w:proofErr w:type="spellEnd"/>
+      <w:r>
+        <w:t xml:space="preserve"> ko hi sum </w:t>
+      </w:r>
+      <w:proofErr w:type="spellStart"/>
+      <w:r>
+        <w:t>nhi</w:t>
+      </w:r>
+      <w:proofErr w:type="spellEnd"/>
+      <w:r>
+        <w:t xml:space="preserve"> </w:t>
+      </w:r>
+      <w:proofErr w:type="spellStart"/>
+      <w:r>
+        <w:t>kr</w:t>
+      </w:r>
+      <w:proofErr w:type="spellEnd"/>
+      <w:r>
+        <w:t xml:space="preserve"> </w:t>
+      </w:r>
+      <w:proofErr w:type="spellStart"/>
+      <w:r>
+        <w:t>dena</w:t>
+      </w:r>
+      <w:proofErr w:type="spellEnd"/>
+      <w:r>
+        <w:t xml:space="preserve"> </w:t>
+      </w:r>
+      <w:proofErr w:type="spellStart"/>
+      <w:r>
+        <w:t>pakar</w:t>
+      </w:r>
+      <w:proofErr w:type="spellEnd"/>
+      <w:r>
+        <w:t xml:space="preserve"> </w:t>
+      </w:r>
+      <w:proofErr w:type="spellStart"/>
+      <w:r>
+        <w:t>kr</w:t>
+      </w:r>
+      <w:proofErr w:type="spellEnd"/>
+      <w:r>
+        <w:t xml:space="preserve">, q k </w:t>
+      </w:r>
+      <w:proofErr w:type="spellStart"/>
+      <w:r>
+        <w:t>saari</w:t>
+      </w:r>
+      <w:proofErr w:type="spellEnd"/>
+      <w:r>
+        <w:t xml:space="preserve"> amount sales s </w:t>
+      </w:r>
+      <w:proofErr w:type="gramStart"/>
+      <w:r>
+        <w:t>generate</w:t>
+      </w:r>
+      <w:proofErr w:type="gramEnd"/>
+      <w:r>
+        <w:t xml:space="preserve"> </w:t>
+      </w:r>
+      <w:proofErr w:type="spellStart"/>
+      <w:r>
+        <w:t>nhi</w:t>
+      </w:r>
+      <w:proofErr w:type="spellEnd"/>
+      <w:r>
+        <w:t xml:space="preserve"> hui, </w:t>
+      </w:r>
+      <w:proofErr w:type="spellStart"/>
+      <w:r>
+        <w:t>chart_of_account</w:t>
+      </w:r>
+      <w:proofErr w:type="spellEnd"/>
+      <w:r>
+        <w:t xml:space="preserve"> table m </w:t>
+      </w:r>
+      <w:proofErr w:type="spellStart"/>
+      <w:r>
+        <w:t>jao</w:t>
+      </w:r>
+      <w:proofErr w:type="spellEnd"/>
+      <w:r>
+        <w:t xml:space="preserve"> or class, subclass, subclass2 m ja </w:t>
+      </w:r>
+      <w:proofErr w:type="spellStart"/>
+      <w:r>
+        <w:t>kr</w:t>
+      </w:r>
+      <w:proofErr w:type="spellEnd"/>
+      <w:r>
+        <w:t xml:space="preserve"> </w:t>
+      </w:r>
+      <w:proofErr w:type="spellStart"/>
+      <w:r>
+        <w:t>dekho</w:t>
+      </w:r>
+      <w:proofErr w:type="spellEnd"/>
+      <w:r>
+        <w:t xml:space="preserve"> to </w:t>
+      </w:r>
+      <w:proofErr w:type="spellStart"/>
+      <w:r>
+        <w:t>pta</w:t>
+      </w:r>
+      <w:proofErr w:type="spellEnd"/>
+      <w:r>
+        <w:t xml:space="preserve"> </w:t>
+      </w:r>
+      <w:proofErr w:type="spellStart"/>
+      <w:r>
+        <w:t>chly</w:t>
+      </w:r>
+      <w:proofErr w:type="spellEnd"/>
+      <w:r>
+        <w:t xml:space="preserve"> ga k sales k </w:t>
+      </w:r>
+      <w:proofErr w:type="spellStart"/>
+      <w:r>
+        <w:t>saath</w:t>
+      </w:r>
+      <w:proofErr w:type="spellEnd"/>
+      <w:r>
+        <w:t xml:space="preserve"> </w:t>
+      </w:r>
+      <w:proofErr w:type="spellStart"/>
+      <w:r>
+        <w:t>saath</w:t>
+      </w:r>
+      <w:proofErr w:type="spellEnd"/>
+      <w:r>
+        <w:t xml:space="preserve"> or </w:t>
+      </w:r>
+      <w:proofErr w:type="spellStart"/>
+      <w:r>
+        <w:t>kiittnii</w:t>
+      </w:r>
+      <w:proofErr w:type="spellEnd"/>
+      <w:r>
+        <w:t xml:space="preserve"> classes </w:t>
+      </w:r>
+      <w:proofErr w:type="spellStart"/>
+      <w:r>
+        <w:t>hn</w:t>
+      </w:r>
+      <w:proofErr w:type="spellEnd"/>
+      <w:r>
+        <w:t xml:space="preserve"> </w:t>
+      </w:r>
+      <w:proofErr w:type="spellStart"/>
+      <w:r>
+        <w:t>jin</w:t>
+      </w:r>
+      <w:proofErr w:type="spellEnd"/>
+      <w:r>
+        <w:t xml:space="preserve"> s amount </w:t>
+      </w:r>
+      <w:proofErr w:type="spellStart"/>
+      <w:r>
+        <w:t>mili</w:t>
+      </w:r>
+      <w:proofErr w:type="spellEnd"/>
+      <w:r>
+        <w:t xml:space="preserve"> </w:t>
+      </w:r>
+      <w:proofErr w:type="spellStart"/>
+      <w:r>
+        <w:t>ya</w:t>
+      </w:r>
+      <w:proofErr w:type="spellEnd"/>
+      <w:r>
+        <w:t xml:space="preserve"> gai</w:t>
       </w:r>
     </w:p>
     <w:p>
@@ -143,22 +583,176 @@
         </w:numPr>
       </w:pPr>
       <w:r>
-        <w:t>Matrix m ja kr columns m just year daalny ki Bijay poori date ka column daal do to hierarchy create ho gi, yani arrows ay gy matrix k upper, jis s aap dril up ka dril down</w:t>
-      </w:r>
-      <w:r>
-        <w:t xml:space="preserve"> bhi</w:t>
-      </w:r>
-      <w:r>
-        <w:t xml:space="preserve"> kr skty to </w:t>
-      </w:r>
-      <w:r>
-        <w:t xml:space="preserve">and hierarchy m upper neechy bhi ja skty ho to </w:t>
-      </w:r>
-      <w:r>
-        <w:t xml:space="preserve">move to quarters, months, days etc etc </w:t>
-      </w:r>
-      <w:r>
-        <w:t xml:space="preserve">. NOW we have 3 years, </w:t>
+        <w:t xml:space="preserve">Matrix m ja </w:t>
+      </w:r>
+      <w:proofErr w:type="spellStart"/>
+      <w:r>
+        <w:t>kr</w:t>
+      </w:r>
+      <w:proofErr w:type="spellEnd"/>
+      <w:r>
+        <w:t xml:space="preserve"> columns m just year </w:t>
+      </w:r>
+      <w:proofErr w:type="spellStart"/>
+      <w:r>
+        <w:t>daalny</w:t>
+      </w:r>
+      <w:proofErr w:type="spellEnd"/>
+      <w:r>
+        <w:t xml:space="preserve"> ki Bijay poori date ka column </w:t>
+      </w:r>
+      <w:proofErr w:type="spellStart"/>
+      <w:r>
+        <w:t>daal</w:t>
+      </w:r>
+      <w:proofErr w:type="spellEnd"/>
+      <w:r>
+        <w:t xml:space="preserve"> </w:t>
+      </w:r>
+      <w:proofErr w:type="gramStart"/>
+      <w:r>
+        <w:t>do</w:t>
+      </w:r>
+      <w:proofErr w:type="gramEnd"/>
+      <w:r>
+        <w:t xml:space="preserve"> to hierarchy create ho </w:t>
+      </w:r>
+      <w:proofErr w:type="spellStart"/>
+      <w:r>
+        <w:t>gi</w:t>
+      </w:r>
+      <w:proofErr w:type="spellEnd"/>
+      <w:r>
+        <w:t xml:space="preserve">, </w:t>
+      </w:r>
+      <w:proofErr w:type="spellStart"/>
+      <w:r>
+        <w:t>yani</w:t>
+      </w:r>
+      <w:proofErr w:type="spellEnd"/>
+      <w:r>
+        <w:t xml:space="preserve"> arrows ay </w:t>
+      </w:r>
+      <w:proofErr w:type="spellStart"/>
+      <w:r>
+        <w:t>gy</w:t>
+      </w:r>
+      <w:proofErr w:type="spellEnd"/>
+      <w:r>
+        <w:t xml:space="preserve"> matrix k upper, </w:t>
+      </w:r>
+      <w:proofErr w:type="spellStart"/>
+      <w:r>
+        <w:t>jis</w:t>
+      </w:r>
+      <w:proofErr w:type="spellEnd"/>
+      <w:r>
+        <w:t xml:space="preserve"> s </w:t>
+      </w:r>
+      <w:proofErr w:type="spellStart"/>
+      <w:r>
+        <w:t>aap</w:t>
+      </w:r>
+      <w:proofErr w:type="spellEnd"/>
+      <w:r>
+        <w:t xml:space="preserve"> </w:t>
+      </w:r>
+      <w:proofErr w:type="spellStart"/>
+      <w:r>
+        <w:t>dril</w:t>
+      </w:r>
+      <w:proofErr w:type="spellEnd"/>
+      <w:r>
+        <w:t xml:space="preserve"> up ka </w:t>
+      </w:r>
+      <w:proofErr w:type="spellStart"/>
+      <w:r>
+        <w:t>dril</w:t>
+      </w:r>
+      <w:proofErr w:type="spellEnd"/>
+      <w:r>
+        <w:t xml:space="preserve"> down</w:t>
+      </w:r>
+      <w:r>
+        <w:t xml:space="preserve"> </w:t>
+      </w:r>
+      <w:proofErr w:type="spellStart"/>
+      <w:r>
+        <w:t>bhi</w:t>
+      </w:r>
+      <w:proofErr w:type="spellEnd"/>
+      <w:r>
+        <w:t xml:space="preserve"> </w:t>
+      </w:r>
+      <w:proofErr w:type="spellStart"/>
+      <w:r>
+        <w:t>kr</w:t>
+      </w:r>
+      <w:proofErr w:type="spellEnd"/>
+      <w:r>
+        <w:t xml:space="preserve"> </w:t>
+      </w:r>
+      <w:proofErr w:type="spellStart"/>
+      <w:r>
+        <w:t>skty</w:t>
+      </w:r>
+      <w:proofErr w:type="spellEnd"/>
+      <w:r>
+        <w:t xml:space="preserve"> to </w:t>
+      </w:r>
+      <w:r>
+        <w:t xml:space="preserve">and hierarchy m upper </w:t>
+      </w:r>
+      <w:proofErr w:type="spellStart"/>
+      <w:r>
+        <w:t>neechy</w:t>
+      </w:r>
+      <w:proofErr w:type="spellEnd"/>
+      <w:r>
+        <w:t xml:space="preserve"> </w:t>
+      </w:r>
+      <w:proofErr w:type="spellStart"/>
+      <w:r>
+        <w:t>bhi</w:t>
+      </w:r>
+      <w:proofErr w:type="spellEnd"/>
+      <w:r>
+        <w:t xml:space="preserve"> ja </w:t>
+      </w:r>
+      <w:proofErr w:type="spellStart"/>
+      <w:r>
+        <w:t>skty</w:t>
+      </w:r>
+      <w:proofErr w:type="spellEnd"/>
+      <w:r>
+        <w:t xml:space="preserve"> ho to </w:t>
+      </w:r>
+      <w:r>
+        <w:t xml:space="preserve">move to quarters, months, days </w:t>
+      </w:r>
+      <w:proofErr w:type="spellStart"/>
+      <w:r>
+        <w:t>etc</w:t>
+      </w:r>
+      <w:proofErr w:type="spellEnd"/>
+      <w:r>
+        <w:t xml:space="preserve"> </w:t>
+      </w:r>
+      <w:proofErr w:type="spellStart"/>
+      <w:proofErr w:type="gramStart"/>
+      <w:r>
+        <w:t>etc</w:t>
+      </w:r>
+      <w:proofErr w:type="spellEnd"/>
+      <w:r>
+        <w:t xml:space="preserve"> </w:t>
+      </w:r>
+      <w:r>
+        <w:t>.</w:t>
+      </w:r>
+      <w:proofErr w:type="gramEnd"/>
+      <w:r>
+        <w:t xml:space="preserve"> NOW we have 3 years, </w:t>
       </w:r>
       <w:r>
         <w:t>then</w:t>
@@ -167,7 +761,23 @@
         <w:t xml:space="preserve"> </w:t>
       </w:r>
       <w:r>
-        <w:t>hierarchy m neechy jany s we will move to quarters</w:t>
+        <w:t xml:space="preserve">hierarchy m </w:t>
+      </w:r>
+      <w:proofErr w:type="spellStart"/>
+      <w:r>
+        <w:t>neechy</w:t>
+      </w:r>
+      <w:proofErr w:type="spellEnd"/>
+      <w:r>
+        <w:t xml:space="preserve"> </w:t>
+      </w:r>
+      <w:proofErr w:type="spellStart"/>
+      <w:r>
+        <w:t>jany</w:t>
+      </w:r>
+      <w:proofErr w:type="spellEnd"/>
+      <w:r>
+        <w:t xml:space="preserve"> s we will move to quarters</w:t>
       </w:r>
       <w:r>
         <w:t xml:space="preserve"> and </w:t>
@@ -176,19 +786,2312 @@
         <w:t xml:space="preserve">it will give the sum of Quarter 1 of 2018+2019+2020, </w:t>
       </w:r>
       <w:r>
-        <w:t xml:space="preserve">similarly for months: will give the sum of amount of all three years in each month,e.g for January: 2018 ki january, 2019 ki january, 2020 ki January ki amount, yani y teeno ammounts plus ho kr show ho gi January m, similarly for feb and so on, if we </w:t>
+        <w:t xml:space="preserve">similarly for months: will give the sum of amount of all three years in each </w:t>
+      </w:r>
+      <w:proofErr w:type="spellStart"/>
+      <w:r>
+        <w:t>month,e.g</w:t>
+      </w:r>
+      <w:proofErr w:type="spellEnd"/>
+      <w:r>
+        <w:t xml:space="preserve"> for January: 2018 ki </w:t>
+      </w:r>
+      <w:proofErr w:type="spellStart"/>
+      <w:r>
+        <w:t>january</w:t>
+      </w:r>
+      <w:proofErr w:type="spellEnd"/>
+      <w:r>
+        <w:t xml:space="preserve">, 2019 ki </w:t>
+      </w:r>
+      <w:proofErr w:type="spellStart"/>
+      <w:r>
+        <w:t>january</w:t>
+      </w:r>
+      <w:proofErr w:type="spellEnd"/>
+      <w:r>
+        <w:t xml:space="preserve">, 2020 ki January ki amount, </w:t>
+      </w:r>
+      <w:proofErr w:type="spellStart"/>
+      <w:r>
+        <w:t>yani</w:t>
+      </w:r>
+      <w:proofErr w:type="spellEnd"/>
+      <w:r>
+        <w:t xml:space="preserve"> y </w:t>
+      </w:r>
+      <w:proofErr w:type="spellStart"/>
+      <w:r>
+        <w:t>teeno</w:t>
+      </w:r>
+      <w:proofErr w:type="spellEnd"/>
+      <w:r>
+        <w:t xml:space="preserve"> </w:t>
+      </w:r>
+      <w:proofErr w:type="spellStart"/>
+      <w:r>
+        <w:t>ammounts</w:t>
+      </w:r>
+      <w:proofErr w:type="spellEnd"/>
+      <w:r>
+        <w:t xml:space="preserve"> plus ho </w:t>
+      </w:r>
+      <w:proofErr w:type="spellStart"/>
+      <w:r>
+        <w:t>kr</w:t>
+      </w:r>
+      <w:proofErr w:type="spellEnd"/>
+      <w:r>
+        <w:t xml:space="preserve"> show </w:t>
+      </w:r>
+      <w:proofErr w:type="spellStart"/>
+      <w:r>
+        <w:t>ho</w:t>
+      </w:r>
+      <w:proofErr w:type="spellEnd"/>
+      <w:r>
+        <w:t xml:space="preserve"> </w:t>
+      </w:r>
+      <w:proofErr w:type="spellStart"/>
+      <w:r>
+        <w:t>gi</w:t>
+      </w:r>
+      <w:proofErr w:type="spellEnd"/>
+      <w:r>
+        <w:t xml:space="preserve"> January m, similarly for </w:t>
+      </w:r>
+      <w:proofErr w:type="spellStart"/>
+      <w:r>
+        <w:t>feb</w:t>
+      </w:r>
+      <w:proofErr w:type="spellEnd"/>
+      <w:r>
+        <w:t xml:space="preserve"> and so on, if we </w:t>
       </w:r>
       <w:r>
         <w:t xml:space="preserve">move further </w:t>
       </w:r>
-      <w:r>
-        <w:t xml:space="preserve">further to days, the esy hi teeno years ki un un days ko amount plus hogi and then show ho gi </w:t>
-      </w:r>
-      <w:r>
-        <w:t>,,, similarly we can drill down, yani if we have on years and we want just year 2020 ki hi quarters ki value, or phir in quarters k andr agy months ki value etc show hon to drill ko on kr k just us year pr click kr do and you will get quarters, then kisi ek quarter pr click kr do then you will get months of that quarter and so on</w:t>
+      <w:proofErr w:type="spellStart"/>
+      <w:r>
+        <w:t>further</w:t>
+      </w:r>
+      <w:proofErr w:type="spellEnd"/>
+      <w:r>
+        <w:t xml:space="preserve"> to days, the </w:t>
+      </w:r>
+      <w:proofErr w:type="spellStart"/>
+      <w:r>
+        <w:t>esy</w:t>
+      </w:r>
+      <w:proofErr w:type="spellEnd"/>
+      <w:r>
+        <w:t xml:space="preserve"> hi </w:t>
+      </w:r>
+      <w:proofErr w:type="spellStart"/>
+      <w:r>
+        <w:t>teeno</w:t>
+      </w:r>
+      <w:proofErr w:type="spellEnd"/>
+      <w:r>
+        <w:t xml:space="preserve"> years ki un </w:t>
+      </w:r>
+      <w:proofErr w:type="spellStart"/>
+      <w:r>
+        <w:t>un</w:t>
+      </w:r>
+      <w:proofErr w:type="spellEnd"/>
+      <w:r>
+        <w:t xml:space="preserve"> days ko amount plus </w:t>
+      </w:r>
+      <w:proofErr w:type="spellStart"/>
+      <w:r>
+        <w:t>hogi</w:t>
+      </w:r>
+      <w:proofErr w:type="spellEnd"/>
+      <w:r>
+        <w:t xml:space="preserve"> and then show </w:t>
+      </w:r>
+      <w:proofErr w:type="spellStart"/>
+      <w:r>
+        <w:t>ho</w:t>
+      </w:r>
+      <w:proofErr w:type="spellEnd"/>
+      <w:r>
+        <w:t xml:space="preserve"> </w:t>
+      </w:r>
+      <w:proofErr w:type="spellStart"/>
+      <w:r>
+        <w:t>gi</w:t>
+      </w:r>
+      <w:proofErr w:type="spellEnd"/>
+      <w:r>
+        <w:t xml:space="preserve"> </w:t>
+      </w:r>
+      <w:r>
+        <w:t xml:space="preserve">,,, similarly we can drill down, </w:t>
+      </w:r>
+      <w:proofErr w:type="spellStart"/>
+      <w:r>
+        <w:t>yani</w:t>
+      </w:r>
+      <w:proofErr w:type="spellEnd"/>
+      <w:r>
+        <w:t xml:space="preserve"> if we have on years and we want just year 2020 ki hi quarters ki value, or </w:t>
+      </w:r>
+      <w:proofErr w:type="spellStart"/>
+      <w:r>
+        <w:t>phir</w:t>
+      </w:r>
+      <w:proofErr w:type="spellEnd"/>
+      <w:r>
+        <w:t xml:space="preserve"> in quarters k </w:t>
+      </w:r>
+      <w:proofErr w:type="spellStart"/>
+      <w:r>
+        <w:t>andr</w:t>
+      </w:r>
+      <w:proofErr w:type="spellEnd"/>
+      <w:r>
+        <w:t xml:space="preserve"> </w:t>
+      </w:r>
+      <w:proofErr w:type="spellStart"/>
+      <w:r>
+        <w:t>agy</w:t>
+      </w:r>
+      <w:proofErr w:type="spellEnd"/>
+      <w:r>
+        <w:t xml:space="preserve"> months ki value </w:t>
+      </w:r>
+      <w:proofErr w:type="spellStart"/>
+      <w:r>
+        <w:t>etc</w:t>
+      </w:r>
+      <w:proofErr w:type="spellEnd"/>
+      <w:r>
+        <w:t xml:space="preserve"> show hon to drill ko on </w:t>
+      </w:r>
+      <w:proofErr w:type="spellStart"/>
+      <w:r>
+        <w:t>kr</w:t>
+      </w:r>
+      <w:proofErr w:type="spellEnd"/>
+      <w:r>
+        <w:t xml:space="preserve"> k just us year pr click </w:t>
+      </w:r>
+      <w:proofErr w:type="spellStart"/>
+      <w:r>
+        <w:t>kr</w:t>
+      </w:r>
+      <w:proofErr w:type="spellEnd"/>
+      <w:r>
+        <w:t xml:space="preserve"> do and you will get quarters, then </w:t>
+      </w:r>
+      <w:proofErr w:type="spellStart"/>
+      <w:r>
+        <w:t>kisi</w:t>
+      </w:r>
+      <w:proofErr w:type="spellEnd"/>
+      <w:r>
+        <w:t xml:space="preserve"> ek quarter pr click </w:t>
+      </w:r>
+      <w:proofErr w:type="spellStart"/>
+      <w:r>
+        <w:t>kr</w:t>
+      </w:r>
+      <w:proofErr w:type="spellEnd"/>
+      <w:r>
+        <w:t xml:space="preserve"> do then you will get months of that quarter and so on</w:t>
+      </w:r>
+    </w:p>
+    <w:p>
+      <w:pPr>
+        <w:pStyle w:val="ListParagraph"/>
+        <w:numPr>
+          <w:ilvl w:val="0"/>
+          <w:numId w:val="1"/>
+        </w:numPr>
+      </w:pPr>
+      <w:r>
+        <w:t xml:space="preserve">Ab </w:t>
+      </w:r>
+      <w:proofErr w:type="spellStart"/>
+      <w:r>
+        <w:t>isi</w:t>
+      </w:r>
+      <w:proofErr w:type="spellEnd"/>
+      <w:r>
+        <w:t xml:space="preserve"> matrix ko select </w:t>
+      </w:r>
+      <w:proofErr w:type="spellStart"/>
+      <w:r>
+        <w:t>kr</w:t>
+      </w:r>
+      <w:proofErr w:type="spellEnd"/>
+      <w:r>
+        <w:t xml:space="preserve"> k line chart select </w:t>
+      </w:r>
+      <w:proofErr w:type="spellStart"/>
+      <w:r>
+        <w:t>kr</w:t>
+      </w:r>
+      <w:proofErr w:type="spellEnd"/>
+      <w:r>
+        <w:t xml:space="preserve"> do and you will get all that information in the form of graph, </w:t>
+      </w:r>
+      <w:proofErr w:type="spellStart"/>
+      <w:r>
+        <w:t>isi</w:t>
+      </w:r>
+      <w:proofErr w:type="spellEnd"/>
+      <w:r>
+        <w:t xml:space="preserve"> graph k legend m puri ki puri date </w:t>
+      </w:r>
+      <w:proofErr w:type="spellStart"/>
+      <w:r>
+        <w:t>daal</w:t>
+      </w:r>
+      <w:proofErr w:type="spellEnd"/>
+      <w:r>
+        <w:t xml:space="preserve"> do and click on ‘DATE HEIRARCHY’ from legend’s date dropdown and you will get all the information of three years altogether</w:t>
+      </w:r>
+      <w:r>
+        <w:t xml:space="preserve">, like following: </w:t>
+      </w:r>
+    </w:p>
+    <w:p>
+      <w:pPr>
+        <w:pStyle w:val="ListParagraph"/>
+        <w:numPr>
+          <w:ilvl w:val="0"/>
+          <w:numId w:val="1"/>
+        </w:numPr>
+      </w:pPr>
+    </w:p>
+    <w:p>
+      <w:pPr>
+        <w:ind w:left="360"/>
+      </w:pPr>
+    </w:p>
+    <w:p>
+      <w:pPr>
+        <w:ind w:left="360"/>
+      </w:pPr>
+    </w:p>
+    <w:p>
+      <w:pPr>
+        <w:ind w:left="360"/>
+      </w:pPr>
+    </w:p>
+    <w:p>
+      <w:pPr>
+        <w:ind w:left="360"/>
+      </w:pPr>
+      <w:r>
+        <w:lastRenderedPageBreak/>
+        <w:drawing>
+          <wp:inline distT="0" distB="0" distL="0" distR="0" wp14:anchorId="06936A51" wp14:editId="539BA3B3">
+            <wp:extent cx="5101167" cy="2491724"/>
+            <wp:effectExtent l="0" t="0" r="4445" b="4445"/>
+            <wp:docPr id="1502159880" name="Picture 1"/>
+            <wp:cNvGraphicFramePr>
+              <a:graphicFrameLocks xmlns:a="http://schemas.openxmlformats.org/drawingml/2006/main" noChangeAspect="1"/>
+            </wp:cNvGraphicFramePr>
+            <a:graphic xmlns:a="http://schemas.openxmlformats.org/drawingml/2006/main">
+              <a:graphicData uri="http://schemas.openxmlformats.org/drawingml/2006/picture">
+                <pic:pic xmlns:pic="http://schemas.openxmlformats.org/drawingml/2006/picture">
+                  <pic:nvPicPr>
+                    <pic:cNvPr id="1502159880" name=""/>
+                    <pic:cNvPicPr/>
+                  </pic:nvPicPr>
+                  <pic:blipFill>
+                    <a:blip r:embed="rId5"/>
+                    <a:stretch>
+                      <a:fillRect/>
+                    </a:stretch>
+                  </pic:blipFill>
+                  <pic:spPr>
+                    <a:xfrm>
+                      <a:off x="0" y="0"/>
+                      <a:ext cx="5118284" cy="2500085"/>
+                    </a:xfrm>
+                    <a:prstGeom prst="rect">
+                      <a:avLst/>
+                    </a:prstGeom>
+                  </pic:spPr>
+                </pic:pic>
+              </a:graphicData>
+            </a:graphic>
+          </wp:inline>
+        </w:drawing>
+      </w:r>
+    </w:p>
+    <w:p>
+      <w:pPr>
+        <w:ind w:left="360"/>
+      </w:pPr>
+    </w:p>
+    <w:p>
+      <w:pPr>
+        <w:rPr>
+          <w:b/>
+          <w:bCs/>
+          <w:sz w:val="52"/>
+          <w:szCs w:val="52"/>
+        </w:rPr>
+      </w:pPr>
+      <w:r>
+        <w:rPr>
+          <w:b/>
+          <w:bCs/>
+          <w:sz w:val="52"/>
+          <w:szCs w:val="52"/>
+        </w:rPr>
+        <w:t>PROFIT AND LOSS</w:t>
+      </w:r>
+      <w:r>
+        <w:rPr>
+          <w:b/>
+          <w:bCs/>
+          <w:sz w:val="52"/>
+          <w:szCs w:val="52"/>
+        </w:rPr>
+        <w:t xml:space="preserve"> STATEMENT:</w:t>
       </w:r>
     </w:p>
     <w:p/>
+    <w:p/>
+    <w:p>
+      <w:r>
+        <w:drawing>
+          <wp:inline distT="0" distB="0" distL="0" distR="0" wp14:anchorId="279A1C75" wp14:editId="42C2B99A">
+            <wp:extent cx="5317588" cy="3816051"/>
+            <wp:effectExtent l="0" t="0" r="0" b="0"/>
+            <wp:docPr id="1903145709" name="Picture 1"/>
+            <wp:cNvGraphicFramePr>
+              <a:graphicFrameLocks xmlns:a="http://schemas.openxmlformats.org/drawingml/2006/main" noChangeAspect="1"/>
+            </wp:cNvGraphicFramePr>
+            <a:graphic xmlns:a="http://schemas.openxmlformats.org/drawingml/2006/main">
+              <a:graphicData uri="http://schemas.openxmlformats.org/drawingml/2006/picture">
+                <pic:pic xmlns:pic="http://schemas.openxmlformats.org/drawingml/2006/picture">
+                  <pic:nvPicPr>
+                    <pic:cNvPr id="1903145709" name=""/>
+                    <pic:cNvPicPr/>
+                  </pic:nvPicPr>
+                  <pic:blipFill>
+                    <a:blip r:embed="rId6"/>
+                    <a:stretch>
+                      <a:fillRect/>
+                    </a:stretch>
+                  </pic:blipFill>
+                  <pic:spPr>
+                    <a:xfrm>
+                      <a:off x="0" y="0"/>
+                      <a:ext cx="5320258" cy="3817967"/>
+                    </a:xfrm>
+                    <a:prstGeom prst="rect">
+                      <a:avLst/>
+                    </a:prstGeom>
+                  </pic:spPr>
+                </pic:pic>
+              </a:graphicData>
+            </a:graphic>
+          </wp:inline>
+        </w:drawing>
+      </w:r>
+    </w:p>
+    <w:p>
+      <w:r>
+        <w:lastRenderedPageBreak/>
+        <w:t xml:space="preserve">y just </w:t>
+      </w:r>
+      <w:proofErr w:type="spellStart"/>
+      <w:r>
+        <w:t>profilt</w:t>
+      </w:r>
+      <w:proofErr w:type="spellEnd"/>
+      <w:r>
+        <w:t xml:space="preserve"> and loss ka chart h, filter m ja </w:t>
+      </w:r>
+      <w:proofErr w:type="spellStart"/>
+      <w:r>
+        <w:t>kr</w:t>
+      </w:r>
+      <w:proofErr w:type="spellEnd"/>
+      <w:r>
+        <w:t xml:space="preserve"> just profit and loss select kia </w:t>
+      </w:r>
+      <w:proofErr w:type="spellStart"/>
+      <w:r>
+        <w:t>hua</w:t>
+      </w:r>
+      <w:proofErr w:type="spellEnd"/>
+      <w:r>
+        <w:t xml:space="preserve"> h, sab s phly sort to just top right corner k 3 dots pr </w:t>
+      </w:r>
+      <w:proofErr w:type="spellStart"/>
+      <w:r>
+        <w:t>kr</w:t>
+      </w:r>
+      <w:proofErr w:type="spellEnd"/>
+      <w:r>
+        <w:t xml:space="preserve"> k ho </w:t>
+      </w:r>
+      <w:proofErr w:type="spellStart"/>
+      <w:r>
+        <w:t>gya</w:t>
+      </w:r>
+      <w:proofErr w:type="spellEnd"/>
+      <w:r>
+        <w:t xml:space="preserve">, then 2nd sort jo k sub-class k </w:t>
+      </w:r>
+      <w:proofErr w:type="spellStart"/>
+      <w:r>
+        <w:t>andr</w:t>
+      </w:r>
+      <w:proofErr w:type="spellEnd"/>
+      <w:r>
+        <w:t xml:space="preserve"> </w:t>
+      </w:r>
+      <w:proofErr w:type="spellStart"/>
+      <w:r>
+        <w:t>krna</w:t>
+      </w:r>
+      <w:proofErr w:type="spellEnd"/>
+      <w:r>
+        <w:t xml:space="preserve"> </w:t>
+      </w:r>
+      <w:proofErr w:type="spellStart"/>
+      <w:r>
+        <w:t>tha</w:t>
+      </w:r>
+      <w:proofErr w:type="spellEnd"/>
+      <w:r>
+        <w:t xml:space="preserve">, us k </w:t>
+      </w:r>
+      <w:proofErr w:type="spellStart"/>
+      <w:r>
+        <w:t>liye</w:t>
+      </w:r>
+      <w:proofErr w:type="spellEnd"/>
+      <w:r>
+        <w:t xml:space="preserve"> jo y dropdown ka symbol </w:t>
+      </w:r>
+      <w:proofErr w:type="spellStart"/>
+      <w:r>
+        <w:t>sa</w:t>
+      </w:r>
+      <w:proofErr w:type="spellEnd"/>
+      <w:r>
+        <w:t xml:space="preserve"> a </w:t>
+      </w:r>
+      <w:proofErr w:type="spellStart"/>
+      <w:r>
+        <w:t>rha</w:t>
+      </w:r>
+      <w:proofErr w:type="spellEnd"/>
+      <w:r>
+        <w:t xml:space="preserve"> h "Class" column k </w:t>
+      </w:r>
+      <w:proofErr w:type="spellStart"/>
+      <w:r>
+        <w:t>uper</w:t>
+      </w:r>
+      <w:proofErr w:type="spellEnd"/>
+      <w:r>
+        <w:t xml:space="preserve"> us k </w:t>
+      </w:r>
+      <w:proofErr w:type="spellStart"/>
+      <w:r>
+        <w:t>zarye</w:t>
+      </w:r>
+      <w:proofErr w:type="spellEnd"/>
+      <w:r>
+        <w:t xml:space="preserve"> </w:t>
+      </w:r>
+      <w:proofErr w:type="spellStart"/>
+      <w:r>
+        <w:t>krna</w:t>
+      </w:r>
+      <w:proofErr w:type="spellEnd"/>
+      <w:r>
+        <w:t xml:space="preserve"> h, or is k </w:t>
+      </w:r>
+      <w:proofErr w:type="spellStart"/>
+      <w:r>
+        <w:t>liye</w:t>
+      </w:r>
+      <w:proofErr w:type="spellEnd"/>
+      <w:r>
+        <w:t xml:space="preserve"> class (</w:t>
+      </w:r>
+      <w:proofErr w:type="spellStart"/>
+      <w:r>
+        <w:t>e.g</w:t>
+      </w:r>
+      <w:proofErr w:type="spellEnd"/>
+      <w:r>
+        <w:t xml:space="preserve">: trading account) k </w:t>
+      </w:r>
+      <w:proofErr w:type="spellStart"/>
+      <w:r>
+        <w:t>ander</w:t>
+      </w:r>
+      <w:proofErr w:type="spellEnd"/>
+      <w:r>
+        <w:t xml:space="preserve"> jo subclasses mention </w:t>
+      </w:r>
+      <w:proofErr w:type="spellStart"/>
+      <w:r>
+        <w:t>hn</w:t>
+      </w:r>
+      <w:proofErr w:type="spellEnd"/>
+      <w:r>
+        <w:t xml:space="preserve"> </w:t>
+      </w:r>
+      <w:proofErr w:type="spellStart"/>
+      <w:r>
+        <w:t>vo</w:t>
+      </w:r>
+      <w:proofErr w:type="spellEnd"/>
+      <w:r>
+        <w:t xml:space="preserve"> show hi </w:t>
+      </w:r>
+      <w:proofErr w:type="spellStart"/>
+      <w:r>
+        <w:t>rhi</w:t>
+      </w:r>
+      <w:proofErr w:type="spellEnd"/>
+      <w:r>
+        <w:t xml:space="preserve"> hon, </w:t>
+      </w:r>
+      <w:proofErr w:type="spellStart"/>
+      <w:r>
+        <w:t>yani</w:t>
+      </w:r>
+      <w:proofErr w:type="spellEnd"/>
+      <w:r>
+        <w:t xml:space="preserve"> class (</w:t>
+      </w:r>
+      <w:proofErr w:type="spellStart"/>
+      <w:r>
+        <w:t>e.g</w:t>
+      </w:r>
+      <w:proofErr w:type="spellEnd"/>
+      <w:r>
+        <w:t xml:space="preserve">: trading account) k </w:t>
+      </w:r>
+      <w:proofErr w:type="spellStart"/>
+      <w:r>
+        <w:t>saath</w:t>
+      </w:r>
+      <w:proofErr w:type="spellEnd"/>
+      <w:r>
+        <w:t xml:space="preserve"> minus ka sign ho </w:t>
+      </w:r>
+      <w:proofErr w:type="spellStart"/>
+      <w:r>
+        <w:t>yani</w:t>
+      </w:r>
+      <w:proofErr w:type="spellEnd"/>
+      <w:r>
+        <w:t xml:space="preserve"> k y khula </w:t>
+      </w:r>
+      <w:proofErr w:type="spellStart"/>
+      <w:r>
+        <w:t>hua</w:t>
+      </w:r>
+      <w:proofErr w:type="spellEnd"/>
+      <w:r>
+        <w:t xml:space="preserve"> h, </w:t>
+      </w:r>
+      <w:proofErr w:type="spellStart"/>
+      <w:r>
+        <w:t>them</w:t>
+      </w:r>
+      <w:proofErr w:type="spellEnd"/>
+      <w:r>
+        <w:t xml:space="preserve"> Class column pr double click </w:t>
+      </w:r>
+      <w:proofErr w:type="spellStart"/>
+      <w:r>
+        <w:t>krna</w:t>
+      </w:r>
+      <w:proofErr w:type="spellEnd"/>
+      <w:r>
+        <w:t xml:space="preserve"> h, then y subclasses sort ho </w:t>
+      </w:r>
+      <w:proofErr w:type="spellStart"/>
+      <w:r>
+        <w:t>jayn</w:t>
+      </w:r>
+      <w:proofErr w:type="spellEnd"/>
+      <w:r>
+        <w:t xml:space="preserve"> </w:t>
+      </w:r>
+      <w:proofErr w:type="spellStart"/>
+      <w:r>
+        <w:t>gi</w:t>
+      </w:r>
+      <w:proofErr w:type="spellEnd"/>
+      <w:r>
+        <w:t xml:space="preserve">, top right corner k 3 dots pr click </w:t>
+      </w:r>
+      <w:proofErr w:type="spellStart"/>
+      <w:r>
+        <w:t>kr</w:t>
+      </w:r>
+      <w:proofErr w:type="spellEnd"/>
+      <w:r>
+        <w:t xml:space="preserve"> k sort m ja </w:t>
+      </w:r>
+      <w:proofErr w:type="spellStart"/>
+      <w:r>
+        <w:t>kr</w:t>
+      </w:r>
+      <w:proofErr w:type="spellEnd"/>
+      <w:r>
+        <w:t xml:space="preserve"> check </w:t>
+      </w:r>
+      <w:proofErr w:type="spellStart"/>
+      <w:r>
+        <w:t>bhi</w:t>
+      </w:r>
+      <w:proofErr w:type="spellEnd"/>
+      <w:r>
+        <w:t xml:space="preserve"> </w:t>
+      </w:r>
+      <w:proofErr w:type="spellStart"/>
+      <w:r>
+        <w:t>kr</w:t>
+      </w:r>
+      <w:proofErr w:type="spellEnd"/>
+      <w:r>
+        <w:t xml:space="preserve"> lo k ab classes and subclasses </w:t>
+      </w:r>
+      <w:proofErr w:type="spellStart"/>
+      <w:r>
+        <w:t>dono</w:t>
+      </w:r>
+      <w:proofErr w:type="spellEnd"/>
+      <w:r>
+        <w:t xml:space="preserve"> sort </w:t>
+      </w:r>
+      <w:proofErr w:type="spellStart"/>
+      <w:r>
+        <w:t>hn</w:t>
+      </w:r>
+      <w:proofErr w:type="spellEnd"/>
+    </w:p>
+    <w:p>
+      <w:pPr>
+        <w:pStyle w:val="ListParagraph"/>
+        <w:numPr>
+          <w:ilvl w:val="0"/>
+          <w:numId w:val="1"/>
+        </w:numPr>
+      </w:pPr>
+      <w:r>
+        <w:t xml:space="preserve">Ab sales and cost of sales and all others have exact operators mention </w:t>
+      </w:r>
+      <w:proofErr w:type="spellStart"/>
+      <w:r>
+        <w:t>hn</w:t>
+      </w:r>
+      <w:proofErr w:type="spellEnd"/>
+      <w:r>
+        <w:t xml:space="preserve">, sales k </w:t>
+      </w:r>
+      <w:proofErr w:type="spellStart"/>
+      <w:r>
+        <w:t>saath</w:t>
+      </w:r>
+      <w:proofErr w:type="spellEnd"/>
+      <w:r>
+        <w:t xml:space="preserve"> </w:t>
+      </w:r>
+      <w:proofErr w:type="spellStart"/>
+      <w:r>
+        <w:t>kuch</w:t>
+      </w:r>
+      <w:proofErr w:type="spellEnd"/>
+      <w:r>
+        <w:t xml:space="preserve"> </w:t>
+      </w:r>
+      <w:proofErr w:type="spellStart"/>
+      <w:r>
+        <w:t>nhi</w:t>
+      </w:r>
+      <w:proofErr w:type="spellEnd"/>
+      <w:r>
+        <w:t xml:space="preserve"> </w:t>
+      </w:r>
+      <w:proofErr w:type="spellStart"/>
+      <w:r>
+        <w:t>yani</w:t>
+      </w:r>
+      <w:proofErr w:type="spellEnd"/>
+      <w:r>
+        <w:t xml:space="preserve"> + and </w:t>
+      </w:r>
+      <w:proofErr w:type="spellStart"/>
+      <w:r>
+        <w:t>cose</w:t>
+      </w:r>
+      <w:proofErr w:type="spellEnd"/>
+      <w:r>
+        <w:t xml:space="preserve"> of sales k </w:t>
+      </w:r>
+      <w:proofErr w:type="spellStart"/>
+      <w:r>
+        <w:t>saath</w:t>
+      </w:r>
+      <w:proofErr w:type="spellEnd"/>
+      <w:r>
+        <w:t xml:space="preserve"> minus ka, to jab total </w:t>
+      </w:r>
+      <w:proofErr w:type="spellStart"/>
+      <w:r>
+        <w:t>kryn</w:t>
+      </w:r>
+      <w:proofErr w:type="spellEnd"/>
+      <w:r>
+        <w:t xml:space="preserve"> </w:t>
+      </w:r>
+      <w:proofErr w:type="spellStart"/>
+      <w:r>
+        <w:t>gy</w:t>
+      </w:r>
+      <w:proofErr w:type="spellEnd"/>
+      <w:r>
+        <w:t xml:space="preserve"> to </w:t>
+      </w:r>
+      <w:proofErr w:type="spellStart"/>
+      <w:r>
+        <w:t>hmy</w:t>
+      </w:r>
+      <w:proofErr w:type="spellEnd"/>
+      <w:r>
+        <w:t xml:space="preserve"> </w:t>
+      </w:r>
+      <w:proofErr w:type="spellStart"/>
+      <w:r>
+        <w:t>netprofit</w:t>
+      </w:r>
+      <w:proofErr w:type="spellEnd"/>
+      <w:r>
+        <w:t xml:space="preserve"> khud hi mil jay </w:t>
+      </w:r>
+      <w:proofErr w:type="gramStart"/>
+      <w:r>
+        <w:t xml:space="preserve">ga </w:t>
+      </w:r>
+      <w:r>
+        <w:t>,</w:t>
+      </w:r>
+      <w:proofErr w:type="gramEnd"/>
+      <w:r>
+        <w:t xml:space="preserve">, </w:t>
+      </w:r>
+      <w:proofErr w:type="spellStart"/>
+      <w:r>
+        <w:t>yani</w:t>
+      </w:r>
+      <w:proofErr w:type="spellEnd"/>
+      <w:r>
+        <w:t xml:space="preserve"> </w:t>
+      </w:r>
+      <w:proofErr w:type="spellStart"/>
+      <w:r>
+        <w:t>exoenses</w:t>
+      </w:r>
+      <w:proofErr w:type="spellEnd"/>
+      <w:r>
+        <w:t xml:space="preserve"> already negative </w:t>
+      </w:r>
+      <w:proofErr w:type="spellStart"/>
+      <w:r>
+        <w:t>hn</w:t>
+      </w:r>
+      <w:proofErr w:type="spellEnd"/>
+      <w:r>
+        <w:t>, we don’t need extra effort</w:t>
+      </w:r>
+    </w:p>
+    <w:p>
+      <w:pPr>
+        <w:pStyle w:val="ListParagraph"/>
+        <w:numPr>
+          <w:ilvl w:val="0"/>
+          <w:numId w:val="1"/>
+        </w:numPr>
+      </w:pPr>
+      <w:r>
+        <w:t>Add a slicer for each country and you will get the net profit with respect to each country</w:t>
+      </w:r>
+    </w:p>
+    <w:p>
+      <w:pPr>
+        <w:pStyle w:val="ListParagraph"/>
+      </w:pPr>
+    </w:p>
+    <w:p>
+      <w:r>
+        <w:t>Until now: we have created profit and loss statement and now we will create net profit, gross profit, operating profit, profit before interest and tax.</w:t>
+      </w:r>
+    </w:p>
+    <w:p>
+      <w:r>
+        <w:t xml:space="preserve">Gross profit: revenue – cost of </w:t>
+      </w:r>
+      <w:proofErr w:type="spellStart"/>
+      <w:r>
+        <w:t>good</w:t>
+      </w:r>
+      <w:proofErr w:type="spellEnd"/>
+      <w:r>
+        <w:t xml:space="preserve"> sold</w:t>
+      </w:r>
+    </w:p>
+    <w:p>
+      <w:r>
+        <w:t xml:space="preserve">Yani jo revenue generate </w:t>
+      </w:r>
+      <w:proofErr w:type="spellStart"/>
+      <w:r>
+        <w:t>hua</w:t>
+      </w:r>
+      <w:proofErr w:type="spellEnd"/>
+      <w:r>
+        <w:t xml:space="preserve"> us m s just manufacturing cost (cost of making, cost of raw materials </w:t>
+      </w:r>
+      <w:proofErr w:type="spellStart"/>
+      <w:r>
+        <w:t>etc</w:t>
+      </w:r>
+      <w:proofErr w:type="spellEnd"/>
+      <w:r>
+        <w:t xml:space="preserve">) minus kia just to </w:t>
+      </w:r>
+      <w:proofErr w:type="spellStart"/>
+      <w:r>
+        <w:t>vo</w:t>
+      </w:r>
+      <w:proofErr w:type="spellEnd"/>
+      <w:r>
+        <w:t xml:space="preserve"> gross profit </w:t>
+      </w:r>
+      <w:proofErr w:type="spellStart"/>
+      <w:r>
+        <w:t>mily</w:t>
+      </w:r>
+      <w:proofErr w:type="spellEnd"/>
+      <w:r>
+        <w:t xml:space="preserve"> </w:t>
+      </w:r>
+      <w:proofErr w:type="gramStart"/>
+      <w:r>
+        <w:t>ga,,</w:t>
+      </w:r>
+      <w:proofErr w:type="gramEnd"/>
+      <w:r>
+        <w:t xml:space="preserve"> ab TRADING ACCOUNT ki total amount ko </w:t>
+      </w:r>
+      <w:proofErr w:type="spellStart"/>
+      <w:r>
+        <w:t>dekhy</w:t>
+      </w:r>
+      <w:proofErr w:type="spellEnd"/>
+      <w:r>
+        <w:t xml:space="preserve"> to y actually gross </w:t>
+      </w:r>
+      <w:proofErr w:type="spellStart"/>
+      <w:r>
+        <w:t>proft</w:t>
+      </w:r>
+      <w:proofErr w:type="spellEnd"/>
+      <w:r>
+        <w:t xml:space="preserve"> hi h q k is m sales s jo amount </w:t>
+      </w:r>
+      <w:proofErr w:type="spellStart"/>
+      <w:r>
+        <w:t>mili</w:t>
+      </w:r>
+      <w:proofErr w:type="spellEnd"/>
+      <w:r>
+        <w:t xml:space="preserve"> us m s cost of sales ko minus kia </w:t>
+      </w:r>
+      <w:proofErr w:type="spellStart"/>
+      <w:r>
+        <w:t>hua</w:t>
+      </w:r>
+      <w:proofErr w:type="spellEnd"/>
+      <w:r>
+        <w:t xml:space="preserve"> h</w:t>
+      </w:r>
+    </w:p>
+    <w:p>
+      <w:r>
+        <w:t xml:space="preserve">End m jo overall amount </w:t>
+      </w:r>
+      <w:proofErr w:type="spellStart"/>
+      <w:r>
+        <w:t>hmy</w:t>
+      </w:r>
+      <w:proofErr w:type="spellEnd"/>
+      <w:r>
+        <w:t xml:space="preserve"> mil </w:t>
+      </w:r>
+      <w:proofErr w:type="spellStart"/>
+      <w:r>
+        <w:t>rhi</w:t>
+      </w:r>
+      <w:proofErr w:type="spellEnd"/>
+      <w:r>
+        <w:t xml:space="preserve"> h </w:t>
+      </w:r>
+      <w:proofErr w:type="spellStart"/>
+      <w:r>
+        <w:t>vo</w:t>
+      </w:r>
+      <w:proofErr w:type="spellEnd"/>
+      <w:r>
+        <w:t xml:space="preserve"> net profit h q k us m s taxes, </w:t>
+      </w:r>
+      <w:proofErr w:type="spellStart"/>
+      <w:r>
+        <w:t>labour</w:t>
+      </w:r>
+      <w:proofErr w:type="spellEnd"/>
+      <w:r>
+        <w:t xml:space="preserve"> cos</w:t>
+      </w:r>
+      <w:r>
+        <w:t>t</w:t>
+      </w:r>
+      <w:r>
+        <w:t xml:space="preserve">, marketing cost </w:t>
+      </w:r>
+      <w:r>
+        <w:t>(</w:t>
+      </w:r>
+      <w:proofErr w:type="spellStart"/>
+      <w:r>
+        <w:t>e.g</w:t>
+      </w:r>
+      <w:proofErr w:type="spellEnd"/>
+      <w:r>
+        <w:t xml:space="preserve">: advertisement) </w:t>
+      </w:r>
+      <w:proofErr w:type="spellStart"/>
+      <w:r>
+        <w:t>etc</w:t>
+      </w:r>
+      <w:proofErr w:type="spellEnd"/>
+      <w:r>
+        <w:t xml:space="preserve"> etc sab ko minus </w:t>
+      </w:r>
+      <w:proofErr w:type="spellStart"/>
+      <w:r>
+        <w:t>kr</w:t>
+      </w:r>
+      <w:proofErr w:type="spellEnd"/>
+      <w:r>
+        <w:t xml:space="preserve"> k amount </w:t>
+      </w:r>
+      <w:proofErr w:type="spellStart"/>
+      <w:r>
+        <w:t>mili</w:t>
+      </w:r>
+      <w:proofErr w:type="spellEnd"/>
+      <w:r>
+        <w:t xml:space="preserve"> h </w:t>
+      </w:r>
+    </w:p>
+    <w:p>
+      <w:r>
+        <w:lastRenderedPageBreak/>
+        <w:drawing>
+          <wp:inline distT="0" distB="0" distL="0" distR="0" wp14:anchorId="1D216EF3" wp14:editId="411894A4">
+            <wp:extent cx="5943600" cy="6031865"/>
+            <wp:effectExtent l="0" t="0" r="0" b="6985"/>
+            <wp:docPr id="468731641" name="Picture 1"/>
+            <wp:cNvGraphicFramePr>
+              <a:graphicFrameLocks xmlns:a="http://schemas.openxmlformats.org/drawingml/2006/main" noChangeAspect="1"/>
+            </wp:cNvGraphicFramePr>
+            <a:graphic xmlns:a="http://schemas.openxmlformats.org/drawingml/2006/main">
+              <a:graphicData uri="http://schemas.openxmlformats.org/drawingml/2006/picture">
+                <pic:pic xmlns:pic="http://schemas.openxmlformats.org/drawingml/2006/picture">
+                  <pic:nvPicPr>
+                    <pic:cNvPr id="468731641" name=""/>
+                    <pic:cNvPicPr/>
+                  </pic:nvPicPr>
+                  <pic:blipFill>
+                    <a:blip r:embed="rId7"/>
+                    <a:stretch>
+                      <a:fillRect/>
+                    </a:stretch>
+                  </pic:blipFill>
+                  <pic:spPr>
+                    <a:xfrm>
+                      <a:off x="0" y="0"/>
+                      <a:ext cx="5943600" cy="6031865"/>
+                    </a:xfrm>
+                    <a:prstGeom prst="rect">
+                      <a:avLst/>
+                    </a:prstGeom>
+                  </pic:spPr>
+                </pic:pic>
+              </a:graphicData>
+            </a:graphic>
+          </wp:inline>
+        </w:drawing>
+      </w:r>
+    </w:p>
+    <w:p>
+      <w:r>
+        <w:t xml:space="preserve">Now we want k </w:t>
+      </w:r>
+      <w:proofErr w:type="spellStart"/>
+      <w:r>
+        <w:t>isi</w:t>
+      </w:r>
+      <w:proofErr w:type="spellEnd"/>
+      <w:r>
+        <w:t xml:space="preserve"> matrix m hi TRADING ACCOUNT ki TOTAL amount h us ko rename </w:t>
+      </w:r>
+      <w:proofErr w:type="spellStart"/>
+      <w:r>
+        <w:t>kr</w:t>
+      </w:r>
+      <w:proofErr w:type="spellEnd"/>
+      <w:r>
+        <w:t xml:space="preserve"> k GROSS PROFIT </w:t>
+      </w:r>
+      <w:proofErr w:type="spellStart"/>
+      <w:r>
+        <w:t>kr</w:t>
+      </w:r>
+      <w:proofErr w:type="spellEnd"/>
+      <w:r>
+        <w:t xml:space="preserve"> dun and end </w:t>
+      </w:r>
+      <w:proofErr w:type="spellStart"/>
+      <w:r>
+        <w:t>valy</w:t>
+      </w:r>
+      <w:proofErr w:type="spellEnd"/>
+      <w:r>
+        <w:t xml:space="preserve"> total ko rename </w:t>
+      </w:r>
+      <w:proofErr w:type="spellStart"/>
+      <w:r>
+        <w:t>kr</w:t>
+      </w:r>
+      <w:proofErr w:type="spellEnd"/>
+      <w:r>
+        <w:t xml:space="preserve"> k NET PROFIT </w:t>
+      </w:r>
+      <w:proofErr w:type="spellStart"/>
+      <w:r>
+        <w:t>kr</w:t>
+      </w:r>
+      <w:proofErr w:type="spellEnd"/>
+      <w:r>
+        <w:t xml:space="preserve"> dun, but it is not possible here, so we will separately for each type of profit</w:t>
+      </w:r>
+    </w:p>
+    <w:p>
+      <w:r>
+        <w:rPr>
+          <w:highlight w:val="yellow"/>
+        </w:rPr>
+        <w:t xml:space="preserve">DATASET m </w:t>
+      </w:r>
+      <w:proofErr w:type="spellStart"/>
+      <w:r>
+        <w:rPr>
+          <w:highlight w:val="yellow"/>
+        </w:rPr>
+        <w:t>bhi</w:t>
+      </w:r>
+      <w:proofErr w:type="spellEnd"/>
+      <w:r>
+        <w:rPr>
+          <w:highlight w:val="yellow"/>
+        </w:rPr>
+        <w:t xml:space="preserve"> CHART OF ACCOUNTS table m ja </w:t>
+      </w:r>
+      <w:proofErr w:type="spellStart"/>
+      <w:r>
+        <w:rPr>
+          <w:highlight w:val="yellow"/>
+        </w:rPr>
+        <w:t>kr</w:t>
+      </w:r>
+      <w:proofErr w:type="spellEnd"/>
+      <w:r>
+        <w:rPr>
+          <w:highlight w:val="yellow"/>
+        </w:rPr>
+        <w:t xml:space="preserve"> reports column m PROFIT AND LOSS h and </w:t>
+      </w:r>
+      <w:proofErr w:type="spellStart"/>
+      <w:r>
+        <w:rPr>
+          <w:highlight w:val="yellow"/>
+        </w:rPr>
+        <w:t>agy</w:t>
+      </w:r>
+      <w:proofErr w:type="spellEnd"/>
+      <w:r>
+        <w:rPr>
+          <w:highlight w:val="yellow"/>
+        </w:rPr>
+        <w:t xml:space="preserve"> class column m explain </w:t>
+      </w:r>
+      <w:proofErr w:type="spellStart"/>
+      <w:r>
+        <w:rPr>
+          <w:highlight w:val="yellow"/>
+        </w:rPr>
+        <w:t>bhi</w:t>
+      </w:r>
+      <w:proofErr w:type="spellEnd"/>
+      <w:r>
+        <w:rPr>
+          <w:highlight w:val="yellow"/>
+        </w:rPr>
+        <w:t xml:space="preserve"> kia </w:t>
+      </w:r>
+      <w:proofErr w:type="spellStart"/>
+      <w:r>
+        <w:rPr>
+          <w:highlight w:val="yellow"/>
+        </w:rPr>
+        <w:t>hua</w:t>
+      </w:r>
+      <w:proofErr w:type="spellEnd"/>
+      <w:r>
+        <w:rPr>
+          <w:highlight w:val="yellow"/>
+        </w:rPr>
+        <w:t xml:space="preserve"> h k kha </w:t>
+      </w:r>
+      <w:proofErr w:type="spellStart"/>
+      <w:r>
+        <w:rPr>
+          <w:highlight w:val="yellow"/>
+        </w:rPr>
+        <w:t>kha</w:t>
+      </w:r>
+      <w:proofErr w:type="spellEnd"/>
+      <w:r>
+        <w:rPr>
+          <w:highlight w:val="yellow"/>
+        </w:rPr>
+        <w:t xml:space="preserve"> s y profit </w:t>
+      </w:r>
+      <w:proofErr w:type="spellStart"/>
+      <w:r>
+        <w:rPr>
+          <w:highlight w:val="yellow"/>
+        </w:rPr>
+        <w:t>ya</w:t>
+      </w:r>
+      <w:proofErr w:type="spellEnd"/>
+      <w:r>
+        <w:rPr>
+          <w:highlight w:val="yellow"/>
+        </w:rPr>
+        <w:t xml:space="preserve"> loss a </w:t>
+      </w:r>
+      <w:proofErr w:type="spellStart"/>
+      <w:r>
+        <w:rPr>
+          <w:highlight w:val="yellow"/>
+        </w:rPr>
+        <w:t>rha</w:t>
+      </w:r>
+      <w:proofErr w:type="spellEnd"/>
+      <w:r>
+        <w:rPr>
+          <w:highlight w:val="yellow"/>
+        </w:rPr>
+        <w:t xml:space="preserve"> h, </w:t>
+      </w:r>
+      <w:proofErr w:type="spellStart"/>
+      <w:r>
+        <w:rPr>
+          <w:highlight w:val="yellow"/>
+        </w:rPr>
+        <w:t>hmy</w:t>
+      </w:r>
+      <w:proofErr w:type="spellEnd"/>
+      <w:r>
+        <w:rPr>
+          <w:highlight w:val="yellow"/>
+        </w:rPr>
+        <w:t xml:space="preserve"> </w:t>
+      </w:r>
+      <w:proofErr w:type="spellStart"/>
+      <w:r>
+        <w:rPr>
+          <w:highlight w:val="yellow"/>
+        </w:rPr>
+        <w:t>yhan</w:t>
+      </w:r>
+      <w:proofErr w:type="spellEnd"/>
+      <w:r>
+        <w:rPr>
+          <w:highlight w:val="yellow"/>
+        </w:rPr>
+        <w:t xml:space="preserve"> y idea ho ga k hm ki skis </w:t>
+      </w:r>
+      <w:proofErr w:type="spellStart"/>
+      <w:r>
+        <w:rPr>
+          <w:highlight w:val="yellow"/>
+        </w:rPr>
+        <w:t>trah</w:t>
+      </w:r>
+      <w:proofErr w:type="spellEnd"/>
+      <w:r>
+        <w:rPr>
+          <w:highlight w:val="yellow"/>
+        </w:rPr>
+        <w:t xml:space="preserve"> ka profit </w:t>
+      </w:r>
+      <w:proofErr w:type="spellStart"/>
+      <w:r>
+        <w:rPr>
+          <w:highlight w:val="yellow"/>
+        </w:rPr>
+        <w:t>nikaal</w:t>
+      </w:r>
+      <w:proofErr w:type="spellEnd"/>
+      <w:r>
+        <w:rPr>
+          <w:highlight w:val="yellow"/>
+        </w:rPr>
+        <w:t xml:space="preserve"> </w:t>
+      </w:r>
+      <w:proofErr w:type="spellStart"/>
+      <w:r>
+        <w:rPr>
+          <w:highlight w:val="yellow"/>
+        </w:rPr>
+        <w:t>skty</w:t>
+      </w:r>
+      <w:proofErr w:type="spellEnd"/>
+      <w:r>
+        <w:rPr>
+          <w:highlight w:val="yellow"/>
+        </w:rPr>
+        <w:t xml:space="preserve"> </w:t>
+      </w:r>
+      <w:proofErr w:type="spellStart"/>
+      <w:r>
+        <w:rPr>
+          <w:highlight w:val="yellow"/>
+        </w:rPr>
+        <w:t>hn</w:t>
+      </w:r>
+      <w:proofErr w:type="spellEnd"/>
+      <w:r>
+        <w:rPr>
+          <w:highlight w:val="yellow"/>
+        </w:rPr>
+        <w:t xml:space="preserve">, </w:t>
+      </w:r>
+      <w:proofErr w:type="spellStart"/>
+      <w:r>
+        <w:rPr>
+          <w:highlight w:val="yellow"/>
+        </w:rPr>
+        <w:t>yani</w:t>
+      </w:r>
+      <w:proofErr w:type="spellEnd"/>
+      <w:r>
+        <w:rPr>
+          <w:highlight w:val="yellow"/>
+        </w:rPr>
+        <w:t xml:space="preserve"> TRADING ACCOUNT column k </w:t>
+      </w:r>
+      <w:proofErr w:type="spellStart"/>
+      <w:r>
+        <w:rPr>
+          <w:highlight w:val="yellow"/>
+        </w:rPr>
+        <w:t>agy</w:t>
+      </w:r>
+      <w:proofErr w:type="spellEnd"/>
+      <w:r>
+        <w:rPr>
+          <w:highlight w:val="yellow"/>
+        </w:rPr>
+        <w:t xml:space="preserve"> sales and </w:t>
+      </w:r>
+      <w:proofErr w:type="spellStart"/>
+      <w:r>
+        <w:rPr>
+          <w:highlight w:val="yellow"/>
+        </w:rPr>
+        <w:t>cose</w:t>
+      </w:r>
+      <w:proofErr w:type="spellEnd"/>
+      <w:r>
+        <w:rPr>
+          <w:highlight w:val="yellow"/>
+        </w:rPr>
+        <w:t xml:space="preserve"> of sales </w:t>
+      </w:r>
+      <w:proofErr w:type="spellStart"/>
+      <w:r>
+        <w:rPr>
+          <w:highlight w:val="yellow"/>
+        </w:rPr>
+        <w:t>likha</w:t>
+      </w:r>
+      <w:proofErr w:type="spellEnd"/>
+      <w:r>
+        <w:rPr>
+          <w:highlight w:val="yellow"/>
+        </w:rPr>
+        <w:t xml:space="preserve"> </w:t>
+      </w:r>
+      <w:proofErr w:type="spellStart"/>
+      <w:r>
+        <w:rPr>
+          <w:highlight w:val="yellow"/>
+        </w:rPr>
+        <w:t>hua</w:t>
+      </w:r>
+      <w:proofErr w:type="spellEnd"/>
+      <w:r>
+        <w:rPr>
+          <w:highlight w:val="yellow"/>
+        </w:rPr>
+        <w:t xml:space="preserve"> h, </w:t>
+      </w:r>
+      <w:proofErr w:type="spellStart"/>
+      <w:r>
+        <w:rPr>
+          <w:highlight w:val="yellow"/>
+        </w:rPr>
+        <w:t>yhan</w:t>
+      </w:r>
+      <w:proofErr w:type="spellEnd"/>
+      <w:r>
+        <w:rPr>
+          <w:highlight w:val="yellow"/>
+        </w:rPr>
+        <w:t xml:space="preserve"> s </w:t>
+      </w:r>
+      <w:proofErr w:type="spellStart"/>
+      <w:r>
+        <w:rPr>
+          <w:highlight w:val="yellow"/>
+        </w:rPr>
+        <w:t>bhi</w:t>
+      </w:r>
+      <w:proofErr w:type="spellEnd"/>
+      <w:r>
+        <w:rPr>
+          <w:highlight w:val="yellow"/>
+        </w:rPr>
+        <w:t xml:space="preserve"> </w:t>
+      </w:r>
+      <w:proofErr w:type="spellStart"/>
+      <w:r>
+        <w:rPr>
+          <w:highlight w:val="yellow"/>
+        </w:rPr>
+        <w:t>pta</w:t>
+      </w:r>
+      <w:proofErr w:type="spellEnd"/>
+      <w:r>
+        <w:rPr>
+          <w:highlight w:val="yellow"/>
+        </w:rPr>
+        <w:t xml:space="preserve"> lag </w:t>
+      </w:r>
+      <w:proofErr w:type="spellStart"/>
+      <w:r>
+        <w:rPr>
+          <w:highlight w:val="yellow"/>
+        </w:rPr>
+        <w:t>rha</w:t>
+      </w:r>
+      <w:proofErr w:type="spellEnd"/>
+      <w:r>
+        <w:rPr>
+          <w:highlight w:val="yellow"/>
+        </w:rPr>
+        <w:t xml:space="preserve"> h k hm gross profit </w:t>
+      </w:r>
+      <w:proofErr w:type="spellStart"/>
+      <w:r>
+        <w:rPr>
+          <w:highlight w:val="yellow"/>
+        </w:rPr>
+        <w:t>nikal</w:t>
+      </w:r>
+      <w:proofErr w:type="spellEnd"/>
+      <w:r>
+        <w:rPr>
+          <w:highlight w:val="yellow"/>
+        </w:rPr>
+        <w:t xml:space="preserve"> </w:t>
+      </w:r>
+      <w:proofErr w:type="spellStart"/>
+      <w:r>
+        <w:rPr>
+          <w:highlight w:val="yellow"/>
+        </w:rPr>
+        <w:t>skty</w:t>
+      </w:r>
+      <w:proofErr w:type="spellEnd"/>
+      <w:r>
+        <w:rPr>
+          <w:highlight w:val="yellow"/>
+        </w:rPr>
+        <w:t xml:space="preserve"> and we can calculate other profits as well, just focus of properly on dataset </w:t>
+      </w:r>
+      <w:r>
+        <w:rPr>
+          <w:highlight w:val="yellow"/>
+        </w:rPr>
+        <w:t>b</w:t>
+      </w:r>
+      <w:r>
+        <w:rPr>
+          <w:highlight w:val="yellow"/>
+        </w:rPr>
+        <w:t>efore starting</w:t>
+      </w:r>
+      <w:r>
+        <w:t>.</w:t>
+      </w:r>
+    </w:p>
+    <w:p>
+      <w:r>
+        <w:lastRenderedPageBreak/>
+        <w:t xml:space="preserve"> </w:t>
+      </w:r>
+      <w:r>
+        <w:t xml:space="preserve">Now we want k </w:t>
+      </w:r>
+      <w:proofErr w:type="spellStart"/>
+      <w:r>
+        <w:t>isi</w:t>
+      </w:r>
+      <w:proofErr w:type="spellEnd"/>
+      <w:r>
+        <w:t xml:space="preserve"> matrix m hi TRADING ACCOUNT ki TOTAL amount h us ko rename </w:t>
+      </w:r>
+      <w:proofErr w:type="spellStart"/>
+      <w:r>
+        <w:t>kr</w:t>
+      </w:r>
+      <w:proofErr w:type="spellEnd"/>
+      <w:r>
+        <w:t xml:space="preserve"> k GROSS PROFIT </w:t>
+      </w:r>
+      <w:proofErr w:type="spellStart"/>
+      <w:r>
+        <w:t>kr</w:t>
+      </w:r>
+      <w:proofErr w:type="spellEnd"/>
+      <w:r>
+        <w:t xml:space="preserve"> dun and end </w:t>
+      </w:r>
+      <w:proofErr w:type="spellStart"/>
+      <w:r>
+        <w:t>valy</w:t>
+      </w:r>
+      <w:proofErr w:type="spellEnd"/>
+      <w:r>
+        <w:t xml:space="preserve"> total ko rename </w:t>
+      </w:r>
+      <w:proofErr w:type="spellStart"/>
+      <w:r>
+        <w:t>kr</w:t>
+      </w:r>
+      <w:proofErr w:type="spellEnd"/>
+      <w:r>
+        <w:t xml:space="preserve"> k NET PROFIT </w:t>
+      </w:r>
+      <w:proofErr w:type="spellStart"/>
+      <w:r>
+        <w:t>kr</w:t>
+      </w:r>
+      <w:proofErr w:type="spellEnd"/>
+      <w:r>
+        <w:t xml:space="preserve"> dun, but it is not possible here, so we will separately for each type of profit</w:t>
+      </w:r>
+    </w:p>
+    <w:p>
+      <w:pPr>
+        <w:pStyle w:val="ListParagraph"/>
+        <w:numPr>
+          <w:ilvl w:val="0"/>
+          <w:numId w:val="2"/>
+        </w:numPr>
+        <w:rPr>
+          <w:u w:val="single"/>
+        </w:rPr>
+      </w:pPr>
+      <w:r>
+        <w:rPr>
+          <w:u w:val="single"/>
+        </w:rPr>
+        <w:t>GROSS PROFIT:</w:t>
+      </w:r>
+    </w:p>
+    <w:p>
+      <w:pPr>
+        <w:pStyle w:val="ListParagraph"/>
+      </w:pPr>
+      <w:r>
+        <w:drawing>
+          <wp:inline distT="0" distB="0" distL="0" distR="0" wp14:anchorId="0FE53162" wp14:editId="66A43A7E">
+            <wp:extent cx="4448796" cy="1619476"/>
+            <wp:effectExtent l="0" t="0" r="9525" b="0"/>
+            <wp:docPr id="504480457" name="Picture 1"/>
+            <wp:cNvGraphicFramePr>
+              <a:graphicFrameLocks xmlns:a="http://schemas.openxmlformats.org/drawingml/2006/main" noChangeAspect="1"/>
+            </wp:cNvGraphicFramePr>
+            <a:graphic xmlns:a="http://schemas.openxmlformats.org/drawingml/2006/main">
+              <a:graphicData uri="http://schemas.openxmlformats.org/drawingml/2006/picture">
+                <pic:pic xmlns:pic="http://schemas.openxmlformats.org/drawingml/2006/picture">
+                  <pic:nvPicPr>
+                    <pic:cNvPr id="504480457" name=""/>
+                    <pic:cNvPicPr/>
+                  </pic:nvPicPr>
+                  <pic:blipFill>
+                    <a:blip r:embed="rId8"/>
+                    <a:stretch>
+                      <a:fillRect/>
+                    </a:stretch>
+                  </pic:blipFill>
+                  <pic:spPr>
+                    <a:xfrm>
+                      <a:off x="0" y="0"/>
+                      <a:ext cx="4448796" cy="1619476"/>
+                    </a:xfrm>
+                    <a:prstGeom prst="rect">
+                      <a:avLst/>
+                    </a:prstGeom>
+                  </pic:spPr>
+                </pic:pic>
+              </a:graphicData>
+            </a:graphic>
+          </wp:inline>
+        </w:drawing>
+      </w:r>
+    </w:p>
+    <w:p>
+      <w:r>
+        <w:t xml:space="preserve">Simply create a matrix, values m amount </w:t>
+      </w:r>
+      <w:proofErr w:type="spellStart"/>
+      <w:r>
+        <w:t>daal</w:t>
+      </w:r>
+      <w:proofErr w:type="spellEnd"/>
+      <w:r>
+        <w:t xml:space="preserve"> di, column m year </w:t>
+      </w:r>
+      <w:proofErr w:type="spellStart"/>
+      <w:r>
+        <w:t>daal</w:t>
+      </w:r>
+      <w:proofErr w:type="spellEnd"/>
+      <w:r>
+        <w:t xml:space="preserve"> </w:t>
+      </w:r>
+      <w:proofErr w:type="spellStart"/>
+      <w:r>
+        <w:t>dia</w:t>
+      </w:r>
+      <w:proofErr w:type="spellEnd"/>
+      <w:r>
+        <w:t xml:space="preserve"> and filter m ja </w:t>
+      </w:r>
+      <w:proofErr w:type="spellStart"/>
+      <w:r>
+        <w:t>kr</w:t>
+      </w:r>
+      <w:proofErr w:type="spellEnd"/>
+      <w:r>
+        <w:t xml:space="preserve"> filter on this visual m ja </w:t>
+      </w:r>
+      <w:proofErr w:type="spellStart"/>
+      <w:r>
+        <w:t>kr</w:t>
+      </w:r>
+      <w:proofErr w:type="spellEnd"/>
+      <w:r>
+        <w:t xml:space="preserve"> CLASS column </w:t>
+      </w:r>
+      <w:proofErr w:type="spellStart"/>
+      <w:r>
+        <w:t>daal</w:t>
+      </w:r>
+      <w:proofErr w:type="spellEnd"/>
+      <w:r>
+        <w:t xml:space="preserve"> </w:t>
+      </w:r>
+      <w:proofErr w:type="spellStart"/>
+      <w:r>
+        <w:t>kr</w:t>
+      </w:r>
+      <w:proofErr w:type="spellEnd"/>
+      <w:r>
+        <w:t xml:space="preserve"> trading amount ko select </w:t>
+      </w:r>
+      <w:proofErr w:type="spellStart"/>
+      <w:r>
+        <w:t>kr</w:t>
+      </w:r>
+      <w:proofErr w:type="spellEnd"/>
+      <w:r>
+        <w:t xml:space="preserve"> </w:t>
+      </w:r>
+      <w:proofErr w:type="spellStart"/>
+      <w:r>
+        <w:t>dia</w:t>
+      </w:r>
+      <w:proofErr w:type="spellEnd"/>
+      <w:r>
+        <w:t xml:space="preserve">, </w:t>
+      </w:r>
+      <w:proofErr w:type="spellStart"/>
+      <w:r>
+        <w:t>yani</w:t>
+      </w:r>
+      <w:proofErr w:type="spellEnd"/>
+      <w:r>
+        <w:t xml:space="preserve"> just trading amount ki value hi </w:t>
+      </w:r>
+      <w:proofErr w:type="spellStart"/>
+      <w:r>
+        <w:t>calulate</w:t>
+      </w:r>
+      <w:proofErr w:type="spellEnd"/>
+      <w:r>
+        <w:t xml:space="preserve"> </w:t>
+      </w:r>
+      <w:proofErr w:type="spellStart"/>
+      <w:r>
+        <w:t>honq</w:t>
+      </w:r>
+      <w:proofErr w:type="spellEnd"/>
+      <w:r>
+        <w:t xml:space="preserve"> k is k </w:t>
+      </w:r>
+      <w:proofErr w:type="spellStart"/>
+      <w:r>
+        <w:t>andr</w:t>
+      </w:r>
+      <w:proofErr w:type="spellEnd"/>
+      <w:r>
+        <w:t xml:space="preserve"> </w:t>
+      </w:r>
+      <w:proofErr w:type="spellStart"/>
+      <w:r>
+        <w:t>hmary</w:t>
+      </w:r>
+      <w:proofErr w:type="spellEnd"/>
+      <w:r>
+        <w:t xml:space="preserve"> pas (sales – cost of sales h)</w:t>
+      </w:r>
+    </w:p>
+    <w:p>
+      <w:pPr>
+        <w:pStyle w:val="ListParagraph"/>
+        <w:numPr>
+          <w:ilvl w:val="0"/>
+          <w:numId w:val="2"/>
+        </w:numPr>
+        <w:rPr>
+          <w:u w:val="single"/>
+        </w:rPr>
+      </w:pPr>
+      <w:r>
+        <w:rPr>
+          <w:u w:val="single"/>
+        </w:rPr>
+        <w:t>OPERATING PROFIT:</w:t>
+      </w:r>
+    </w:p>
+    <w:p>
+      <w:pPr>
+        <w:pStyle w:val="ListParagraph"/>
+      </w:pPr>
+      <w:r>
+        <w:t xml:space="preserve">Now we will calculate operating profit, </w:t>
+      </w:r>
+      <w:r>
+        <w:t xml:space="preserve">ab operating account m </w:t>
+      </w:r>
+      <w:proofErr w:type="spellStart"/>
+      <w:r>
+        <w:t>dekhy</w:t>
+      </w:r>
+      <w:proofErr w:type="spellEnd"/>
+      <w:r>
+        <w:t xml:space="preserve"> to jus</w:t>
+      </w:r>
+      <w:r>
+        <w:t>t</w:t>
+      </w:r>
+      <w:r>
+        <w:t xml:space="preserve"> (expenses + </w:t>
+      </w:r>
+      <w:r>
+        <w:t>Depreciation and amortization</w:t>
+      </w:r>
+      <w:r>
+        <w:t xml:space="preserve"> (y </w:t>
+      </w:r>
+      <w:proofErr w:type="spellStart"/>
+      <w:r>
+        <w:t>bhi</w:t>
+      </w:r>
+      <w:proofErr w:type="spellEnd"/>
+      <w:r>
+        <w:t xml:space="preserve"> expenses hi </w:t>
+      </w:r>
+      <w:proofErr w:type="spellStart"/>
+      <w:r>
+        <w:t>hn</w:t>
+      </w:r>
+      <w:proofErr w:type="spellEnd"/>
+      <w:r>
+        <w:t xml:space="preserve"> assets </w:t>
+      </w:r>
+      <w:proofErr w:type="spellStart"/>
+      <w:r>
+        <w:t>leny</w:t>
+      </w:r>
+      <w:proofErr w:type="spellEnd"/>
+      <w:r>
+        <w:t xml:space="preserve"> </w:t>
+      </w:r>
+      <w:proofErr w:type="gramStart"/>
+      <w:r>
+        <w:t>k )</w:t>
+      </w:r>
+      <w:proofErr w:type="gramEnd"/>
+      <w:r>
+        <w:t xml:space="preserve">) </w:t>
+      </w:r>
+      <w:proofErr w:type="spellStart"/>
+      <w:r>
+        <w:t>hn</w:t>
+      </w:r>
+      <w:proofErr w:type="spellEnd"/>
+      <w:r>
+        <w:t xml:space="preserve">, ab </w:t>
+      </w:r>
+      <w:proofErr w:type="spellStart"/>
+      <w:r>
+        <w:t>ofcourse</w:t>
+      </w:r>
+      <w:proofErr w:type="spellEnd"/>
+      <w:r>
+        <w:t xml:space="preserve"> </w:t>
+      </w:r>
+      <w:proofErr w:type="spellStart"/>
+      <w:r>
+        <w:t>esa</w:t>
+      </w:r>
+      <w:proofErr w:type="spellEnd"/>
+      <w:r>
+        <w:t xml:space="preserve"> to h </w:t>
+      </w:r>
+      <w:proofErr w:type="spellStart"/>
+      <w:r>
+        <w:t>nhi</w:t>
+      </w:r>
+      <w:proofErr w:type="spellEnd"/>
+      <w:r>
+        <w:t xml:space="preserve"> k hm in sab expenses ko plus </w:t>
+      </w:r>
+      <w:proofErr w:type="spellStart"/>
+      <w:r>
+        <w:t>kryn</w:t>
+      </w:r>
+      <w:proofErr w:type="spellEnd"/>
+      <w:r>
+        <w:t xml:space="preserve"> or </w:t>
+      </w:r>
+      <w:proofErr w:type="spellStart"/>
+      <w:r>
+        <w:t>khy</w:t>
+      </w:r>
+      <w:proofErr w:type="spellEnd"/>
+      <w:r>
+        <w:t xml:space="preserve"> k y </w:t>
+      </w:r>
+      <w:proofErr w:type="spellStart"/>
+      <w:r>
+        <w:t>hmara</w:t>
+      </w:r>
+      <w:proofErr w:type="spellEnd"/>
+      <w:r>
+        <w:t xml:space="preserve"> operating profit h (koi </w:t>
+      </w:r>
+      <w:proofErr w:type="spellStart"/>
+      <w:r>
+        <w:t>pagal</w:t>
+      </w:r>
+      <w:proofErr w:type="spellEnd"/>
+      <w:r>
+        <w:t xml:space="preserve"> hi ho ga jo </w:t>
+      </w:r>
+      <w:proofErr w:type="spellStart"/>
+      <w:r>
+        <w:t>esy</w:t>
+      </w:r>
+      <w:proofErr w:type="spellEnd"/>
+      <w:r>
+        <w:t xml:space="preserve"> </w:t>
+      </w:r>
+      <w:proofErr w:type="spellStart"/>
+      <w:r>
+        <w:t>kry</w:t>
+      </w:r>
+      <w:proofErr w:type="spellEnd"/>
+      <w:r>
+        <w:t xml:space="preserve"> ga), we will subtract all these expenses from our gross profit to get operating profit </w:t>
+      </w:r>
+    </w:p>
+    <w:p>
+      <w:pPr>
+        <w:pStyle w:val="ListParagraph"/>
+      </w:pPr>
+    </w:p>
+    <w:p>
+      <w:pPr>
+        <w:pStyle w:val="ListParagraph"/>
+      </w:pPr>
+      <w:r>
+        <w:t xml:space="preserve">Is k </w:t>
+      </w:r>
+      <w:proofErr w:type="spellStart"/>
+      <w:r>
+        <w:t>liye</w:t>
+      </w:r>
+      <w:proofErr w:type="spellEnd"/>
+      <w:r>
+        <w:t xml:space="preserve"> </w:t>
+      </w:r>
+      <w:proofErr w:type="spellStart"/>
+      <w:r>
+        <w:t>esa</w:t>
+      </w:r>
+      <w:proofErr w:type="spellEnd"/>
+      <w:r>
+        <w:t xml:space="preserve"> hi matrix </w:t>
+      </w:r>
+      <w:proofErr w:type="spellStart"/>
+      <w:r>
+        <w:t>bnay</w:t>
+      </w:r>
+      <w:proofErr w:type="spellEnd"/>
+      <w:r>
+        <w:t xml:space="preserve"> </w:t>
+      </w:r>
+      <w:proofErr w:type="spellStart"/>
+      <w:r>
+        <w:t>gy</w:t>
+      </w:r>
+      <w:proofErr w:type="spellEnd"/>
+      <w:r>
+        <w:t xml:space="preserve"> but </w:t>
+      </w:r>
+      <w:r>
+        <w:t xml:space="preserve">filter m hm trading account and operating account </w:t>
+      </w:r>
+      <w:proofErr w:type="spellStart"/>
+      <w:r>
+        <w:t>dono</w:t>
+      </w:r>
+      <w:proofErr w:type="spellEnd"/>
+      <w:r>
+        <w:t xml:space="preserve"> ko </w:t>
+      </w:r>
+      <w:proofErr w:type="spellStart"/>
+      <w:r>
+        <w:t>daal</w:t>
+      </w:r>
+      <w:proofErr w:type="spellEnd"/>
+      <w:r>
+        <w:t xml:space="preserve"> den </w:t>
+      </w:r>
+      <w:proofErr w:type="spellStart"/>
+      <w:r>
+        <w:t>gy</w:t>
+      </w:r>
+      <w:proofErr w:type="spellEnd"/>
+      <w:r>
+        <w:t xml:space="preserve"> (</w:t>
+      </w:r>
+      <w:proofErr w:type="spellStart"/>
+      <w:r>
+        <w:t>yani</w:t>
+      </w:r>
+      <w:proofErr w:type="spellEnd"/>
+      <w:r>
+        <w:t xml:space="preserve"> in sab ki values ko plus </w:t>
+      </w:r>
+      <w:proofErr w:type="spellStart"/>
+      <w:r>
+        <w:t>kr</w:t>
+      </w:r>
+      <w:proofErr w:type="spellEnd"/>
+      <w:r>
+        <w:t xml:space="preserve"> do, ab sales vali value k </w:t>
+      </w:r>
+      <w:proofErr w:type="spellStart"/>
+      <w:r>
+        <w:t>andr</w:t>
+      </w:r>
+      <w:proofErr w:type="spellEnd"/>
+      <w:r>
+        <w:t xml:space="preserve"> s </w:t>
+      </w:r>
+      <w:proofErr w:type="spellStart"/>
+      <w:r>
+        <w:t>saary</w:t>
+      </w:r>
+      <w:proofErr w:type="spellEnd"/>
+      <w:r>
+        <w:t xml:space="preserve"> other values such as cost of sales and other expenses minus hon </w:t>
+      </w:r>
+      <w:proofErr w:type="spellStart"/>
+      <w:proofErr w:type="gramStart"/>
+      <w:r>
+        <w:t>gy</w:t>
+      </w:r>
+      <w:proofErr w:type="spellEnd"/>
+      <w:r>
+        <w:t xml:space="preserve"> ,</w:t>
+      </w:r>
+      <w:proofErr w:type="gramEnd"/>
+      <w:r>
+        <w:t xml:space="preserve"> </w:t>
+      </w:r>
+      <w:proofErr w:type="spellStart"/>
+      <w:r>
+        <w:t>yhan</w:t>
+      </w:r>
+      <w:proofErr w:type="spellEnd"/>
+      <w:r>
+        <w:t xml:space="preserve"> minus ka sign already </w:t>
+      </w:r>
+      <w:proofErr w:type="spellStart"/>
+      <w:r>
+        <w:t>lga</w:t>
+      </w:r>
+      <w:proofErr w:type="spellEnd"/>
+      <w:r>
+        <w:t xml:space="preserve"> </w:t>
+      </w:r>
+      <w:proofErr w:type="spellStart"/>
+      <w:r>
+        <w:t>hua</w:t>
+      </w:r>
+      <w:proofErr w:type="spellEnd"/>
+      <w:r>
+        <w:t xml:space="preserve"> h expenses k </w:t>
+      </w:r>
+      <w:proofErr w:type="spellStart"/>
+      <w:r>
+        <w:t>saath</w:t>
+      </w:r>
+      <w:proofErr w:type="spellEnd"/>
+      <w:r>
+        <w:t xml:space="preserve"> so we don’t need to have further calculation)</w:t>
+      </w:r>
+    </w:p>
+    <w:p>
+      <w:pPr>
+        <w:pStyle w:val="ListParagraph"/>
+      </w:pPr>
+    </w:p>
+    <w:p>
+      <w:pPr>
+        <w:pStyle w:val="ListParagraph"/>
+        <w:numPr>
+          <w:ilvl w:val="0"/>
+          <w:numId w:val="2"/>
+        </w:numPr>
+        <w:rPr>
+          <w:u w:val="single"/>
+        </w:rPr>
+      </w:pPr>
+      <w:r>
+        <w:rPr>
+          <w:u w:val="single"/>
+        </w:rPr>
+        <w:t>PROFIT</w:t>
+      </w:r>
+      <w:r>
+        <w:rPr>
+          <w:u w:val="single"/>
+        </w:rPr>
+        <w:t xml:space="preserve"> BEFORE TAX AND INTEREST</w:t>
+      </w:r>
+      <w:r>
+        <w:rPr>
+          <w:u w:val="single"/>
+        </w:rPr>
+        <w:t xml:space="preserve"> (PBIT)</w:t>
+      </w:r>
+      <w:r>
+        <w:rPr>
+          <w:u w:val="single"/>
+        </w:rPr>
+        <w:t>:</w:t>
+      </w:r>
+    </w:p>
+    <w:p>
+      <w:pPr>
+        <w:pStyle w:val="ListParagraph"/>
+      </w:pPr>
+      <w:r>
+        <w:t xml:space="preserve">Now we will </w:t>
+      </w:r>
+      <w:r>
+        <w:t xml:space="preserve">also add non-operating expenses in the filter and get values, ab </w:t>
+      </w:r>
+      <w:proofErr w:type="spellStart"/>
+      <w:r>
+        <w:t>saary</w:t>
+      </w:r>
+      <w:proofErr w:type="spellEnd"/>
+      <w:r>
+        <w:t xml:space="preserve"> expenses add ho </w:t>
+      </w:r>
+      <w:proofErr w:type="spellStart"/>
+      <w:r>
+        <w:t>chuky</w:t>
+      </w:r>
+      <w:proofErr w:type="spellEnd"/>
+      <w:r>
+        <w:t xml:space="preserve"> </w:t>
+      </w:r>
+      <w:proofErr w:type="spellStart"/>
+      <w:r>
+        <w:t>hn</w:t>
+      </w:r>
+      <w:proofErr w:type="spellEnd"/>
+      <w:r>
+        <w:t xml:space="preserve"> bs taxes </w:t>
+      </w:r>
+      <w:proofErr w:type="spellStart"/>
+      <w:r>
+        <w:t>rehty</w:t>
+      </w:r>
+      <w:proofErr w:type="spellEnd"/>
+      <w:r>
+        <w:t xml:space="preserve"> </w:t>
+      </w:r>
+      <w:proofErr w:type="spellStart"/>
+      <w:r>
+        <w:t>hn</w:t>
+      </w:r>
+      <w:proofErr w:type="spellEnd"/>
+      <w:r>
+        <w:t xml:space="preserve">, to hm n is </w:t>
+      </w:r>
+      <w:proofErr w:type="spellStart"/>
+      <w:r>
+        <w:t>liye</w:t>
+      </w:r>
+      <w:proofErr w:type="spellEnd"/>
+      <w:r>
+        <w:t xml:space="preserve"> y heading use </w:t>
+      </w:r>
+      <w:proofErr w:type="spellStart"/>
+      <w:r>
+        <w:t>kr</w:t>
+      </w:r>
+      <w:proofErr w:type="spellEnd"/>
+      <w:r>
+        <w:t xml:space="preserve"> li, k </w:t>
+      </w:r>
+      <w:proofErr w:type="spellStart"/>
+      <w:r>
+        <w:t>saary</w:t>
+      </w:r>
+      <w:proofErr w:type="spellEnd"/>
+      <w:r>
+        <w:t xml:space="preserve"> e</w:t>
+      </w:r>
+      <w:r>
+        <w:t>x</w:t>
+      </w:r>
+      <w:r>
+        <w:t xml:space="preserve">penses </w:t>
+      </w:r>
+      <w:proofErr w:type="spellStart"/>
+      <w:r>
+        <w:t>nikal</w:t>
+      </w:r>
+      <w:proofErr w:type="spellEnd"/>
+      <w:r>
+        <w:t xml:space="preserve"> </w:t>
+      </w:r>
+      <w:proofErr w:type="spellStart"/>
+      <w:r>
+        <w:t>kr</w:t>
+      </w:r>
+      <w:proofErr w:type="spellEnd"/>
+      <w:r>
+        <w:t xml:space="preserve"> jo </w:t>
+      </w:r>
+      <w:proofErr w:type="spellStart"/>
+      <w:r>
+        <w:t>hmy</w:t>
+      </w:r>
+      <w:proofErr w:type="spellEnd"/>
+      <w:r>
+        <w:t xml:space="preserve"> value </w:t>
+      </w:r>
+      <w:proofErr w:type="spellStart"/>
+      <w:r>
+        <w:t>mili</w:t>
+      </w:r>
+      <w:proofErr w:type="spellEnd"/>
+      <w:r>
+        <w:t xml:space="preserve"> and jo tax hm n </w:t>
+      </w:r>
+      <w:proofErr w:type="spellStart"/>
+      <w:r>
+        <w:t>dia</w:t>
+      </w:r>
+      <w:proofErr w:type="spellEnd"/>
+      <w:r>
+        <w:t xml:space="preserve">, us s phly </w:t>
+      </w:r>
+      <w:proofErr w:type="spellStart"/>
+      <w:r>
+        <w:t>phly</w:t>
+      </w:r>
+      <w:proofErr w:type="spellEnd"/>
+      <w:r>
+        <w:t xml:space="preserve"> </w:t>
+      </w:r>
+      <w:proofErr w:type="spellStart"/>
+      <w:r>
+        <w:t>tk</w:t>
+      </w:r>
+      <w:proofErr w:type="spellEnd"/>
+      <w:r>
+        <w:t xml:space="preserve"> </w:t>
+      </w:r>
+      <w:proofErr w:type="spellStart"/>
+      <w:r>
+        <w:t>hmar</w:t>
+      </w:r>
+      <w:r>
+        <w:t>a</w:t>
+      </w:r>
+      <w:proofErr w:type="spellEnd"/>
+      <w:r>
+        <w:t xml:space="preserve"> y profit</w:t>
+      </w:r>
+      <w:r>
+        <w:t xml:space="preserve"> </w:t>
+      </w:r>
+      <w:proofErr w:type="spellStart"/>
+      <w:r>
+        <w:t>chal</w:t>
+      </w:r>
+      <w:proofErr w:type="spellEnd"/>
+      <w:r>
+        <w:t xml:space="preserve"> </w:t>
+      </w:r>
+      <w:proofErr w:type="spellStart"/>
+      <w:r>
+        <w:t>rhi</w:t>
+      </w:r>
+      <w:proofErr w:type="spellEnd"/>
+      <w:r>
+        <w:t xml:space="preserve"> </w:t>
+      </w:r>
+      <w:proofErr w:type="spellStart"/>
+      <w:r>
+        <w:t>thi</w:t>
+      </w:r>
+      <w:proofErr w:type="spellEnd"/>
+    </w:p>
+    <w:p>
+      <w:pPr>
+        <w:pStyle w:val="ListParagraph"/>
+      </w:pPr>
+    </w:p>
+    <w:p>
+      <w:pPr>
+        <w:pStyle w:val="ListParagraph"/>
+        <w:numPr>
+          <w:ilvl w:val="0"/>
+          <w:numId w:val="2"/>
+        </w:numPr>
+        <w:rPr>
+          <w:u w:val="single"/>
+        </w:rPr>
+      </w:pPr>
+      <w:r>
+        <w:rPr>
+          <w:u w:val="single"/>
+        </w:rPr>
+        <w:t>Net profit:</w:t>
+      </w:r>
+    </w:p>
+    <w:p>
+      <w:pPr>
+        <w:pStyle w:val="ListParagraph"/>
+      </w:pPr>
+      <w:proofErr w:type="spellStart"/>
+      <w:r>
+        <w:t>Matalb</w:t>
+      </w:r>
+      <w:proofErr w:type="spellEnd"/>
+      <w:r>
+        <w:t xml:space="preserve"> revenue m s </w:t>
+      </w:r>
+      <w:proofErr w:type="spellStart"/>
+      <w:r>
+        <w:t>saary</w:t>
+      </w:r>
+      <w:proofErr w:type="spellEnd"/>
+      <w:r>
+        <w:t xml:space="preserve"> expenses and tax ko minus </w:t>
+      </w:r>
+      <w:proofErr w:type="spellStart"/>
+      <w:r>
+        <w:t>kr</w:t>
+      </w:r>
+      <w:proofErr w:type="spellEnd"/>
+      <w:r>
+        <w:t xml:space="preserve"> k jo amount </w:t>
+      </w:r>
+      <w:proofErr w:type="spellStart"/>
+      <w:r>
+        <w:t>mili</w:t>
+      </w:r>
+      <w:proofErr w:type="spellEnd"/>
+    </w:p>
+    <w:p>
+      <w:pPr>
+        <w:pStyle w:val="ListParagraph"/>
+      </w:pPr>
+    </w:p>
     <w:sectPr>
       <w:pgSz w:w="12240" w:h="15840"/>
       <w:pgMar w:top="1440" w:right="1440" w:bottom="1440" w:left="1440" w:header="708" w:footer="708" w:gutter="0"/>
@@ -313,8 +3216,100 @@
       </w:rPr>
     </w:lvl>
   </w:abstractNum>
+  <w:abstractNum w:abstractNumId="1" w15:restartNumberingAfterBreak="0">
+    <w:nsid w:val="280C0E1E"/>
+    <w:multiLevelType w:val="hybridMultilevel"/>
+    <w:tmpl w:val="28C0A814"/>
+    <w:lvl w:ilvl="0" w:tplc="4AB45E5A">
+      <w:start w:val="1"/>
+      <w:numFmt w:val="decimal"/>
+      <w:lvlText w:val="%1-"/>
+      <w:lvlJc w:val="left"/>
+      <w:pPr>
+        <w:ind w:left="720" w:hanging="360"/>
+      </w:pPr>
+      <w:rPr>
+        <w:rFonts w:hint="default"/>
+      </w:rPr>
+    </w:lvl>
+    <w:lvl w:ilvl="1" w:tplc="20000019" w:tentative="1">
+      <w:start w:val="1"/>
+      <w:numFmt w:val="lowerLetter"/>
+      <w:lvlText w:val="%2."/>
+      <w:lvlJc w:val="left"/>
+      <w:pPr>
+        <w:ind w:left="1440" w:hanging="360"/>
+      </w:pPr>
+    </w:lvl>
+    <w:lvl w:ilvl="2" w:tplc="2000001B" w:tentative="1">
+      <w:start w:val="1"/>
+      <w:numFmt w:val="lowerRoman"/>
+      <w:lvlText w:val="%3."/>
+      <w:lvlJc w:val="right"/>
+      <w:pPr>
+        <w:ind w:left="2160" w:hanging="180"/>
+      </w:pPr>
+    </w:lvl>
+    <w:lvl w:ilvl="3" w:tplc="2000000F" w:tentative="1">
+      <w:start w:val="1"/>
+      <w:numFmt w:val="decimal"/>
+      <w:lvlText w:val="%4."/>
+      <w:lvlJc w:val="left"/>
+      <w:pPr>
+        <w:ind w:left="2880" w:hanging="360"/>
+      </w:pPr>
+    </w:lvl>
+    <w:lvl w:ilvl="4" w:tplc="20000019" w:tentative="1">
+      <w:start w:val="1"/>
+      <w:numFmt w:val="lowerLetter"/>
+      <w:lvlText w:val="%5."/>
+      <w:lvlJc w:val="left"/>
+      <w:pPr>
+        <w:ind w:left="3600" w:hanging="360"/>
+      </w:pPr>
+    </w:lvl>
+    <w:lvl w:ilvl="5" w:tplc="2000001B" w:tentative="1">
+      <w:start w:val="1"/>
+      <w:numFmt w:val="lowerRoman"/>
+      <w:lvlText w:val="%6."/>
+      <w:lvlJc w:val="right"/>
+      <w:pPr>
+        <w:ind w:left="4320" w:hanging="180"/>
+      </w:pPr>
+    </w:lvl>
+    <w:lvl w:ilvl="6" w:tplc="2000000F" w:tentative="1">
+      <w:start w:val="1"/>
+      <w:numFmt w:val="decimal"/>
+      <w:lvlText w:val="%7."/>
+      <w:lvlJc w:val="left"/>
+      <w:pPr>
+        <w:ind w:left="5040" w:hanging="360"/>
+      </w:pPr>
+    </w:lvl>
+    <w:lvl w:ilvl="7" w:tplc="20000019" w:tentative="1">
+      <w:start w:val="1"/>
+      <w:numFmt w:val="lowerLetter"/>
+      <w:lvlText w:val="%8."/>
+      <w:lvlJc w:val="left"/>
+      <w:pPr>
+        <w:ind w:left="5760" w:hanging="360"/>
+      </w:pPr>
+    </w:lvl>
+    <w:lvl w:ilvl="8" w:tplc="2000001B" w:tentative="1">
+      <w:start w:val="1"/>
+      <w:numFmt w:val="lowerRoman"/>
+      <w:lvlText w:val="%9."/>
+      <w:lvlJc w:val="right"/>
+      <w:pPr>
+        <w:ind w:left="6480" w:hanging="180"/>
+      </w:pPr>
+    </w:lvl>
+  </w:abstractNum>
   <w:num w:numId="1" w16cid:durableId="266549831">
     <w:abstractNumId w:val="0"/>
+  </w:num>
+  <w:num w:numId="2" w16cid:durableId="1458403793">
+    <w:abstractNumId w:val="1"/>
   </w:num>
 </w:numbering>
 </file>
@@ -717,6 +3712,7 @@
   <w:style w:type="paragraph" w:default="1" w:styleId="Normal">
     <w:name w:val="Normal"/>
     <w:qFormat/>
+    <w:rsid w:val="00075764"/>
   </w:style>
   <w:style w:type="paragraph" w:styleId="Heading1">
     <w:name w:val="heading 1"/>
@@ -920,7 +3916,6 @@
   <w:style w:type="character" w:default="1" w:styleId="DefaultParagraphFont">
     <w:name w:val="Default Paragraph Font"/>
     <w:uiPriority w:val="1"/>
-    <w:semiHidden/>
     <w:unhideWhenUsed/>
   </w:style>
   <w:style w:type="table" w:default="1" w:styleId="TableNormal">

</xml_diff>

<commit_message>
add more info to notes
</commit_message>
<xml_diff>
--- a/FINANCIAL REPORTING AND FINANCIAL ANALYSIS USING POWER BI.docx
+++ b/FINANCIAL REPORTING AND FINANCIAL ANALYSIS USING POWER BI.docx
@@ -451,7 +451,15 @@
       </w:r>
       <w:proofErr w:type="spellEnd"/>
       <w:r>
-        <w:t xml:space="preserve"> amount sales s generate </w:t>
+        <w:t xml:space="preserve"> amount sales s </w:t>
+      </w:r>
+      <w:proofErr w:type="gramStart"/>
+      <w:r>
+        <w:t>generate</w:t>
+      </w:r>
+      <w:proofErr w:type="gramEnd"/>
+      <w:r>
+        <w:t xml:space="preserve"> </w:t>
       </w:r>
       <w:proofErr w:type="spellStart"/>
       <w:r>
@@ -599,7 +607,15 @@
       </w:r>
       <w:proofErr w:type="spellEnd"/>
       <w:r>
-        <w:t xml:space="preserve"> do to hierarchy create ho </w:t>
+        <w:t xml:space="preserve"> </w:t>
+      </w:r>
+      <w:proofErr w:type="gramStart"/>
+      <w:r>
+        <w:t>do</w:t>
+      </w:r>
+      <w:proofErr w:type="gramEnd"/>
+      <w:r>
+        <w:t xml:space="preserve"> to hierarchy create ho </w:t>
       </w:r>
       <w:proofErr w:type="spellStart"/>
       <w:r>
@@ -723,6 +739,7 @@
         <w:t xml:space="preserve"> </w:t>
       </w:r>
       <w:proofErr w:type="spellStart"/>
+      <w:proofErr w:type="gramStart"/>
       <w:r>
         <w:t>etc</w:t>
       </w:r>
@@ -731,7 +748,11 @@
         <w:t xml:space="preserve"> </w:t>
       </w:r>
       <w:r>
-        <w:t xml:space="preserve">. NOW we have 3 years, </w:t>
+        <w:t>.</w:t>
+      </w:r>
+      <w:proofErr w:type="gramEnd"/>
+      <w:r>
+        <w:t xml:space="preserve"> NOW we have 3 years, </w:t>
       </w:r>
       <w:r>
         <w:t>then</w:t>
@@ -1564,10 +1585,18 @@
       </w:r>
       <w:proofErr w:type="spellEnd"/>
       <w:r>
-        <w:t xml:space="preserve"> khud hi mil jay ga </w:t>
-      </w:r>
-      <w:r>
-        <w:t xml:space="preserve">,, </w:t>
+        <w:t xml:space="preserve"> khud hi mil jay </w:t>
+      </w:r>
+      <w:proofErr w:type="gramStart"/>
+      <w:r>
+        <w:t xml:space="preserve">ga </w:t>
+      </w:r>
+      <w:r>
+        <w:t>,</w:t>
+      </w:r>
+      <w:proofErr w:type="gramEnd"/>
+      <w:r>
+        <w:t xml:space="preserve">, </w:t>
       </w:r>
       <w:proofErr w:type="spellStart"/>
       <w:r>
@@ -1663,7 +1692,15 @@
       </w:r>
       <w:proofErr w:type="spellEnd"/>
       <w:r>
-        <w:t xml:space="preserve"> ga,, ab TRADING ACCOUNT ki total amount ko </w:t>
+        <w:t xml:space="preserve"> </w:t>
+      </w:r>
+      <w:proofErr w:type="gramStart"/>
+      <w:r>
+        <w:t>ga,,</w:t>
+      </w:r>
+      <w:proofErr w:type="gramEnd"/>
+      <w:r>
+        <w:t xml:space="preserve"> ab TRADING ACCOUNT ki total amount ko </w:t>
       </w:r>
       <w:proofErr w:type="spellStart"/>
       <w:r>
@@ -2568,7 +2605,15 @@
       </w:r>
       <w:proofErr w:type="spellEnd"/>
       <w:r>
-        <w:t xml:space="preserve"> k )) </w:t>
+        <w:t xml:space="preserve"> </w:t>
+      </w:r>
+      <w:proofErr w:type="gramStart"/>
+      <w:r>
+        <w:t>k )</w:t>
+      </w:r>
+      <w:proofErr w:type="gramEnd"/>
+      <w:r>
+        <w:t xml:space="preserve">) </w:t>
       </w:r>
       <w:proofErr w:type="spellStart"/>
       <w:r>
@@ -2755,12 +2800,17 @@
         <w:t xml:space="preserve"> other values such as cost of sales and other expenses minus hon </w:t>
       </w:r>
       <w:proofErr w:type="spellStart"/>
+      <w:proofErr w:type="gramStart"/>
       <w:r>
         <w:t>gy</w:t>
       </w:r>
       <w:proofErr w:type="spellEnd"/>
       <w:r>
-        <w:t xml:space="preserve"> , </w:t>
+        <w:t xml:space="preserve"> ,</w:t>
+      </w:r>
+      <w:proofErr w:type="gramEnd"/>
+      <w:r>
+        <w:t xml:space="preserve"> </w:t>
       </w:r>
       <w:proofErr w:type="spellStart"/>
       <w:r>
@@ -3124,7 +3174,15 @@
       </w:r>
       <w:proofErr w:type="spellEnd"/>
       <w:r>
-        <w:t xml:space="preserve"> s  operating profit </w:t>
+        <w:t xml:space="preserve"> </w:t>
+      </w:r>
+      <w:proofErr w:type="gramStart"/>
+      <w:r>
+        <w:t>s  operating</w:t>
+      </w:r>
+      <w:proofErr w:type="gramEnd"/>
+      <w:r>
+        <w:t xml:space="preserve"> profit </w:t>
       </w:r>
       <w:proofErr w:type="spellStart"/>
       <w:r>
@@ -3143,10 +3201,7 @@
       </w:r>
       <w:proofErr w:type="spellEnd"/>
       <w:r>
-        <w:t xml:space="preserve"> expenses </w:t>
-      </w:r>
-      <w:r>
-        <w:t xml:space="preserve">minus </w:t>
+        <w:t xml:space="preserve"> expenses minus </w:t>
       </w:r>
       <w:proofErr w:type="spellStart"/>
       <w:r>
@@ -3497,15 +3552,28 @@
       </w:r>
       <w:proofErr w:type="spellEnd"/>
       <w:r>
-        <w:t xml:space="preserve"> EBIT k peso k andr just </w:t>
-      </w:r>
-      <w:proofErr w:type="spellStart"/>
+        <w:t xml:space="preserve"> EBIT k peso k </w:t>
+      </w:r>
+      <w:proofErr w:type="spellStart"/>
+      <w:r>
+        <w:t>andr</w:t>
+      </w:r>
+      <w:proofErr w:type="spellEnd"/>
+      <w:r>
+        <w:t xml:space="preserve"> just </w:t>
+      </w:r>
+      <w:proofErr w:type="spellStart"/>
+      <w:proofErr w:type="gramStart"/>
       <w:r>
         <w:t>Amortisation</w:t>
       </w:r>
       <w:proofErr w:type="spellEnd"/>
       <w:r>
-        <w:t xml:space="preserve">  and Depreciation ko </w:t>
+        <w:t xml:space="preserve">  and</w:t>
+      </w:r>
+      <w:proofErr w:type="gramEnd"/>
+      <w:r>
+        <w:t xml:space="preserve"> Depreciation ko </w:t>
       </w:r>
       <w:proofErr w:type="spellStart"/>
       <w:r>
@@ -3537,7 +3605,15 @@
       </w:r>
       <w:proofErr w:type="spellEnd"/>
       <w:r>
-        <w:t xml:space="preserve"> (EBIT + A&amp;D  EBITDA)</w:t>
+        <w:t xml:space="preserve"> (EBIT + A&amp;</w:t>
+      </w:r>
+      <w:proofErr w:type="gramStart"/>
+      <w:r>
+        <w:t>D  EBITDA</w:t>
+      </w:r>
+      <w:proofErr w:type="gramEnd"/>
+      <w:r>
+        <w:t>)</w:t>
       </w:r>
       <w:r>
         <w:t xml:space="preserve">, yani ab EBITDA k </w:t>
@@ -3865,7 +3941,21 @@
         <w:rPr>
           <w:lang w:val="en-PK"/>
         </w:rPr>
-        <w:t xml:space="preserve"> Interest and Tax  = Net profit (</w:t>
+        <w:t xml:space="preserve"> Interest and </w:t>
+      </w:r>
+      <w:proofErr w:type="gramStart"/>
+      <w:r>
+        <w:rPr>
+          <w:lang w:val="en-PK"/>
+        </w:rPr>
+        <w:t>Tax  =</w:t>
+      </w:r>
+      <w:proofErr w:type="gramEnd"/>
+      <w:r>
+        <w:rPr>
+          <w:lang w:val="en-PK"/>
+        </w:rPr>
+        <w:t xml:space="preserve"> Net profit (</w:t>
       </w:r>
       <w:proofErr w:type="spellStart"/>
       <w:r>
@@ -3927,19 +4017,33 @@
         <w:rPr>
           <w:lang w:val="en-PK"/>
         </w:rPr>
-        <w:t xml:space="preserve"> other non-operating expenses </w:t>
-      </w:r>
-      <w:r>
-        <w:rPr>
-          <w:lang w:val="en-PK"/>
-        </w:rPr>
-        <w:t xml:space="preserve"> </w:t>
-      </w:r>
-      <w:r>
-        <w:rPr>
-          <w:lang w:val="en-PK"/>
-        </w:rPr>
-        <w:t>= Net Profit</w:t>
+        <w:t xml:space="preserve"> other non-operating </w:t>
+      </w:r>
+      <w:proofErr w:type="gramStart"/>
+      <w:r>
+        <w:rPr>
+          <w:lang w:val="en-PK"/>
+        </w:rPr>
+        <w:t xml:space="preserve">expenses </w:t>
+      </w:r>
+      <w:r>
+        <w:rPr>
+          <w:lang w:val="en-PK"/>
+        </w:rPr>
+        <w:t xml:space="preserve"> </w:t>
+      </w:r>
+      <w:r>
+        <w:rPr>
+          <w:lang w:val="en-PK"/>
+        </w:rPr>
+        <w:t>=</w:t>
+      </w:r>
+      <w:proofErr w:type="gramEnd"/>
+      <w:r>
+        <w:rPr>
+          <w:lang w:val="en-PK"/>
+        </w:rPr>
+        <w:t xml:space="preserve"> Net Profit</w:t>
       </w:r>
       <w:r>
         <w:rPr>
@@ -4055,7 +4159,21 @@
         <w:rPr>
           <w:lang w:val="en-PK"/>
         </w:rPr>
-        <w:t>± Non-operating items</w:t>
+        <w:t xml:space="preserve">± </w:t>
+      </w:r>
+      <w:proofErr w:type="gramStart"/>
+      <w:r>
+        <w:rPr>
+          <w:lang w:val="en-PK"/>
+        </w:rPr>
+        <w:t>Non-operating</w:t>
+      </w:r>
+      <w:proofErr w:type="gramEnd"/>
+      <w:r>
+        <w:rPr>
+          <w:lang w:val="en-PK"/>
+        </w:rPr>
+        <w:t xml:space="preserve"> items</w:t>
       </w:r>
       <w:r>
         <w:rPr>
@@ -4225,16 +4343,40 @@
         </w:numPr>
       </w:pPr>
       <w:r>
-        <w:t xml:space="preserve">Interest and tax is </w:t>
+        <w:t xml:space="preserve">Interest and tax </w:t>
+      </w:r>
+      <w:proofErr w:type="gramStart"/>
+      <w:r>
+        <w:t>is</w:t>
+      </w:r>
+      <w:proofErr w:type="gramEnd"/>
+      <w:r>
+        <w:t xml:space="preserve"> </w:t>
       </w:r>
       <w:r>
         <w:t>generally considered a</w:t>
       </w:r>
       <w:r>
-        <w:t xml:space="preserve"> part of non-operating expenses </w:t>
-      </w:r>
-      <w:r>
-        <w:t xml:space="preserve">, but sometimes they can be different , </w:t>
+        <w:t xml:space="preserve"> part of non-operating </w:t>
+      </w:r>
+      <w:proofErr w:type="gramStart"/>
+      <w:r>
+        <w:t xml:space="preserve">expenses </w:t>
+      </w:r>
+      <w:r>
+        <w:t>,</w:t>
+      </w:r>
+      <w:proofErr w:type="gramEnd"/>
+      <w:r>
+        <w:t xml:space="preserve"> but sometimes they can be </w:t>
+      </w:r>
+      <w:proofErr w:type="gramStart"/>
+      <w:r>
+        <w:t>different ,</w:t>
+      </w:r>
+      <w:proofErr w:type="gramEnd"/>
+      <w:r>
+        <w:t xml:space="preserve"> </w:t>
       </w:r>
       <w:proofErr w:type="spellStart"/>
       <w:r>
@@ -4298,8 +4440,212 @@
         <w:t>, Gross profit margin, net profit margin, return on capital employed</w:t>
       </w:r>
       <w:r>
-        <w:t xml:space="preserve"> calculated only using DAX </w:t>
-      </w:r>
+        <w:t xml:space="preserve"> calculated only using DAX</w:t>
+      </w:r>
+      <w:r>
+        <w:t xml:space="preserve">. </w:t>
+      </w:r>
+    </w:p>
+    <w:p>
+      <w:r>
+        <w:t xml:space="preserve">If we </w:t>
+      </w:r>
+      <w:proofErr w:type="spellStart"/>
+      <w:r>
+        <w:t>wanna</w:t>
+      </w:r>
+      <w:proofErr w:type="spellEnd"/>
+      <w:r>
+        <w:t xml:space="preserve"> calculate gross profit margin, we will divide gross profit by sales, and there is no any way other than DAX to do that. With DAX, the opportunities become endless and we can anything we want</w:t>
+      </w:r>
+    </w:p>
+    <w:p>
+      <w:pPr>
+        <w:pStyle w:val="ListParagraph"/>
+        <w:numPr>
+          <w:ilvl w:val="0"/>
+          <w:numId w:val="1"/>
+        </w:numPr>
+        <w:rPr>
+          <w:lang w:val="en-PK"/>
+        </w:rPr>
+      </w:pPr>
+      <w:r>
+        <w:t xml:space="preserve">GROSS PROFIT: use CALCULATE function to calculate gross profit using DAX and this is highly used function, almost 90% </w:t>
+      </w:r>
+      <w:r>
+        <w:t xml:space="preserve">financial </w:t>
+      </w:r>
+      <w:r>
+        <w:t>analysis made with this function</w:t>
+      </w:r>
+      <w:r>
+        <w:t xml:space="preserve">:  </w:t>
+      </w:r>
+    </w:p>
+    <w:p>
+      <w:pPr>
+        <w:pStyle w:val="ListParagraph"/>
+        <w:rPr>
+          <w:lang w:val="en-PK"/>
+        </w:rPr>
+      </w:pPr>
+      <w:r>
+        <w:t xml:space="preserve">     </w:t>
+      </w:r>
+      <w:proofErr w:type="spellStart"/>
+      <w:r>
+        <w:rPr>
+          <w:lang w:val="en-PK"/>
+        </w:rPr>
+        <w:t>gross_profit</w:t>
+      </w:r>
+      <w:proofErr w:type="spellEnd"/>
+      <w:r>
+        <w:rPr>
+          <w:lang w:val="en-PK"/>
+        </w:rPr>
+        <w:t xml:space="preserve"> = CALCULATE(SUM(GL[Amount]),'Chart of Accounts'[Class]= "Trading account", 'Calendar'[Year] = 2019)</w:t>
+      </w:r>
+    </w:p>
+    <w:p>
+      <w:pPr>
+        <w:pStyle w:val="ListParagraph"/>
+      </w:pPr>
+    </w:p>
+    <w:p>
+      <w:pPr>
+        <w:pStyle w:val="ListParagraph"/>
+        <w:numPr>
+          <w:ilvl w:val="0"/>
+          <w:numId w:val="1"/>
+        </w:numPr>
+        <w:rPr>
+          <w:lang w:val="en-PK"/>
+        </w:rPr>
+      </w:pPr>
+      <w:r>
+        <w:rPr>
+          <w:lang w:val="en-PK"/>
+        </w:rPr>
+        <w:t>PBIT = CALCULATE(SUM(GL[Amount]), 'Chart of Accounts'[Class] IN {"Trading account", "Operating account", "</w:t>
+      </w:r>
+      <w:proofErr w:type="gramStart"/>
+      <w:r>
+        <w:rPr>
+          <w:lang w:val="en-PK"/>
+        </w:rPr>
+        <w:t>Non-operating</w:t>
+      </w:r>
+      <w:proofErr w:type="gramEnd"/>
+      <w:r>
+        <w:rPr>
+          <w:lang w:val="en-PK"/>
+        </w:rPr>
+        <w:t xml:space="preserve">"}) </w:t>
+      </w:r>
+    </w:p>
+    <w:p>
+      <w:pPr>
+        <w:pStyle w:val="ListParagraph"/>
+      </w:pPr>
+      <w:r>
+        <w:lastRenderedPageBreak/>
+        <w:t xml:space="preserve">THE BEST WAY IS “IN”, because OR 2 s </w:t>
+      </w:r>
+      <w:proofErr w:type="spellStart"/>
+      <w:r>
+        <w:t>ziada</w:t>
+      </w:r>
+      <w:proofErr w:type="spellEnd"/>
+      <w:r>
+        <w:t xml:space="preserve"> conditions accept </w:t>
+      </w:r>
+      <w:proofErr w:type="spellStart"/>
+      <w:r>
+        <w:t>nhi</w:t>
+      </w:r>
+      <w:proofErr w:type="spellEnd"/>
+      <w:r>
+        <w:t xml:space="preserve"> </w:t>
+      </w:r>
+      <w:proofErr w:type="spellStart"/>
+      <w:r>
+        <w:t>krti</w:t>
+      </w:r>
+      <w:proofErr w:type="spellEnd"/>
+      <w:r>
+        <w:t>. Efficient way IN h</w:t>
+      </w:r>
+    </w:p>
+    <w:p>
+      <w:pPr>
+        <w:pStyle w:val="ListParagraph"/>
+      </w:pPr>
+    </w:p>
+    <w:p>
+      <w:pPr>
+        <w:pStyle w:val="ListParagraph"/>
+        <w:numPr>
+          <w:ilvl w:val="0"/>
+          <w:numId w:val="1"/>
+        </w:numPr>
+      </w:pPr>
+      <w:r>
+        <w:t xml:space="preserve">I have calculated net profit, gross profit, EBIT, EBITDA, PBIT </w:t>
+      </w:r>
+      <w:proofErr w:type="spellStart"/>
+      <w:r>
+        <w:t>etc</w:t>
+      </w:r>
+      <w:proofErr w:type="spellEnd"/>
+      <w:r>
+        <w:t xml:space="preserve"> </w:t>
+      </w:r>
+      <w:proofErr w:type="spellStart"/>
+      <w:r>
+        <w:t>etc</w:t>
+      </w:r>
+      <w:proofErr w:type="spellEnd"/>
+      <w:r>
+        <w:t xml:space="preserve"> using DAX, check out the </w:t>
+      </w:r>
+      <w:proofErr w:type="spellStart"/>
+      <w:r>
+        <w:t>formulaes</w:t>
+      </w:r>
+      <w:proofErr w:type="spellEnd"/>
+      <w:r>
+        <w:t xml:space="preserve"> from the analysis file, the </w:t>
+      </w:r>
+      <w:proofErr w:type="spellStart"/>
+      <w:r>
+        <w:t>fornulas</w:t>
+      </w:r>
+      <w:proofErr w:type="spellEnd"/>
+      <w:r>
+        <w:t xml:space="preserve"> are easy and </w:t>
+      </w:r>
+      <w:proofErr w:type="spellStart"/>
+      <w:r>
+        <w:t>staright</w:t>
+      </w:r>
+      <w:proofErr w:type="spellEnd"/>
+      <w:r>
+        <w:t xml:space="preserve"> forward</w:t>
+      </w:r>
+      <w:r>
+        <w:t>.</w:t>
+      </w:r>
+    </w:p>
+    <w:p>
+      <w:pPr>
+        <w:pStyle w:val="ListParagraph"/>
+        <w:numPr>
+          <w:ilvl w:val="0"/>
+          <w:numId w:val="1"/>
+        </w:numPr>
+      </w:pPr>
     </w:p>
     <w:sectPr>
       <w:pgSz w:w="12240" w:h="15840"/>

</xml_diff>

<commit_message>
completed profit and loss statement
</commit_message>
<xml_diff>
--- a/FINANCIAL REPORTING AND FINANCIAL ANALYSIS USING POWER BI.docx
+++ b/FINANCIAL REPORTING AND FINANCIAL ANALYSIS USING POWER BI.docx
@@ -4640,11 +4640,173 @@
     </w:p>
     <w:p>
       <w:pPr>
-        <w:pStyle w:val="ListParagraph"/>
-        <w:numPr>
-          <w:ilvl w:val="0"/>
-          <w:numId w:val="1"/>
-        </w:numPr>
+        <w:ind w:left="360"/>
+      </w:pPr>
+      <w:r>
+        <w:t>NET PROFIT AND GROSS PROFIT MARGIN:</w:t>
+      </w:r>
+    </w:p>
+    <w:p>
+      <w:pPr>
+        <w:ind w:left="360"/>
+        <w:rPr>
+          <w:lang w:val="en-PK"/>
+        </w:rPr>
+      </w:pPr>
+      <w:r>
+        <w:rPr>
+          <w:lang w:val="en-PK"/>
+        </w:rPr>
+        <w:t>Net profit margin tells us how much profit a company earns from every $1 of sales.</w:t>
+      </w:r>
+    </w:p>
+    <w:p>
+      <w:pPr>
+        <w:ind w:left="360"/>
+        <w:rPr>
+          <w:lang w:val="en-PK"/>
+        </w:rPr>
+      </w:pPr>
+      <w:r>
+        <w:rPr>
+          <w:lang w:val="en-PK"/>
+        </w:rPr>
+        <w:t>For example, if the net profit margin is 20%, it means that out of every $100 of revenue, the company keeps $20 as profit after paying all expenses — including manufacturing cost, operating expenses, non-operating expenses, interest, and tax.</w:t>
+      </w:r>
+    </w:p>
+    <w:p>
+      <w:pPr>
+        <w:ind w:left="360"/>
+        <w:rPr>
+          <w:lang w:val="en-PK"/>
+        </w:rPr>
+      </w:pPr>
+      <w:r>
+        <w:rPr>
+          <w:lang w:val="en-PK"/>
+        </w:rPr>
+        <w:t>Similarly, gross profit margin tells us how much profit the company earns from its sales after deducting only COGS (Cost of Goods Sold).</w:t>
+      </w:r>
+    </w:p>
+    <w:p>
+      <w:pPr>
+        <w:ind w:left="360"/>
+        <w:rPr>
+          <w:lang w:val="en-PK"/>
+        </w:rPr>
+      </w:pPr>
+      <w:r>
+        <w:rPr>
+          <w:lang w:val="en-PK"/>
+        </w:rPr>
+        <w:t>For example, if the gross profit margin is 20%, it means that out of every $100 of revenue, $20 remains after covering manufacturing costs. This $20 is then used to cover operating expenses, interest, tax, etc.</w:t>
+      </w:r>
+    </w:p>
+    <w:p>
+      <w:pPr>
+        <w:ind w:left="360"/>
+        <w:rPr>
+          <w:b/>
+          <w:bCs/>
+          <w:lang w:val="en-PK"/>
+        </w:rPr>
+      </w:pPr>
+      <w:r>
+        <w:rPr>
+          <w:b/>
+          <w:bCs/>
+          <w:lang w:val="en-PK"/>
+        </w:rPr>
+        <w:t>What High and Low Margins Mean:</w:t>
+      </w:r>
+    </w:p>
+    <w:p>
+      <w:pPr>
+        <w:ind w:left="360"/>
+        <w:rPr>
+          <w:lang w:val="en-PK"/>
+        </w:rPr>
+      </w:pPr>
+      <w:r>
+        <w:rPr>
+          <w:lang w:val="en-PK"/>
+        </w:rPr>
+        <w:t>High net profit margin means:</w:t>
+      </w:r>
+      <w:r>
+        <w:rPr>
+          <w:lang w:val="en-PK"/>
+        </w:rPr>
+        <w:br/>
+        <w:t>Better cost control + Better pricing power + Efficient operations</w:t>
+      </w:r>
+    </w:p>
+    <w:p>
+      <w:pPr>
+        <w:ind w:left="360"/>
+        <w:rPr>
+          <w:lang w:val="en-PK"/>
+        </w:rPr>
+      </w:pPr>
+      <w:r>
+        <w:rPr>
+          <w:lang w:val="en-PK"/>
+        </w:rPr>
+        <w:t>Low net profit margin means:</w:t>
+      </w:r>
+      <w:r>
+        <w:rPr>
+          <w:lang w:val="en-PK"/>
+        </w:rPr>
+        <w:br/>
+        <w:t>High overall expenses or weak pricing</w:t>
+      </w:r>
+    </w:p>
+    <w:p>
+      <w:pPr>
+        <w:ind w:left="360"/>
+        <w:rPr>
+          <w:lang w:val="en-PK"/>
+        </w:rPr>
+      </w:pPr>
+      <w:r>
+        <w:rPr>
+          <w:lang w:val="en-PK"/>
+        </w:rPr>
+        <w:t>High gross profit margin means:</w:t>
+      </w:r>
+      <w:r>
+        <w:rPr>
+          <w:lang w:val="en-PK"/>
+        </w:rPr>
+        <w:br/>
+        <w:t>Lower manufacturing cost relative to selling price + Strong pricing power</w:t>
+      </w:r>
+    </w:p>
+    <w:p>
+      <w:pPr>
+        <w:ind w:left="360"/>
+        <w:rPr>
+          <w:lang w:val="en-PK"/>
+        </w:rPr>
+      </w:pPr>
+      <w:r>
+        <w:rPr>
+          <w:lang w:val="en-PK"/>
+        </w:rPr>
+        <w:t>Low gross profit margin means:</w:t>
+      </w:r>
+      <w:r>
+        <w:rPr>
+          <w:lang w:val="en-PK"/>
+        </w:rPr>
+        <w:br/>
+        <w:t>High manufacturing cost or product sold at a lower price due to competition</w:t>
+      </w:r>
+    </w:p>
+    <w:p>
+      <w:pPr>
+        <w:ind w:left="360"/>
       </w:pPr>
     </w:p>
     <w:sectPr>

</xml_diff>

<commit_message>
start handling fiscal year and other fiscal dates
</commit_message>
<xml_diff>
--- a/FINANCIAL REPORTING AND FINANCIAL ANALYSIS USING POWER BI.docx
+++ b/FINANCIAL REPORTING AND FINANCIAL ANALYSIS USING POWER BI.docx
@@ -451,15 +451,7 @@
       </w:r>
       <w:proofErr w:type="spellEnd"/>
       <w:r>
-        <w:t xml:space="preserve"> amount sales s </w:t>
-      </w:r>
-      <w:proofErr w:type="gramStart"/>
-      <w:r>
-        <w:t>generate</w:t>
-      </w:r>
-      <w:proofErr w:type="gramEnd"/>
-      <w:r>
-        <w:t xml:space="preserve"> </w:t>
+        <w:t xml:space="preserve"> amount sales s generate </w:t>
       </w:r>
       <w:proofErr w:type="spellStart"/>
       <w:r>
@@ -607,15 +599,7 @@
       </w:r>
       <w:proofErr w:type="spellEnd"/>
       <w:r>
-        <w:t xml:space="preserve"> </w:t>
-      </w:r>
-      <w:proofErr w:type="gramStart"/>
-      <w:r>
-        <w:t>do</w:t>
-      </w:r>
-      <w:proofErr w:type="gramEnd"/>
-      <w:r>
-        <w:t xml:space="preserve"> to hierarchy create ho </w:t>
+        <w:t xml:space="preserve"> do to hierarchy create ho </w:t>
       </w:r>
       <w:proofErr w:type="spellStart"/>
       <w:r>
@@ -739,7 +723,6 @@
         <w:t xml:space="preserve"> </w:t>
       </w:r>
       <w:proofErr w:type="spellStart"/>
-      <w:proofErr w:type="gramStart"/>
       <w:r>
         <w:t>etc</w:t>
       </w:r>
@@ -748,11 +731,7 @@
         <w:t xml:space="preserve"> </w:t>
       </w:r>
       <w:r>
-        <w:t>.</w:t>
-      </w:r>
-      <w:proofErr w:type="gramEnd"/>
-      <w:r>
-        <w:t xml:space="preserve"> NOW we have 3 years, </w:t>
+        <w:t xml:space="preserve">. NOW we have 3 years, </w:t>
       </w:r>
       <w:r>
         <w:t>then</w:t>
@@ -1585,18 +1564,10 @@
       </w:r>
       <w:proofErr w:type="spellEnd"/>
       <w:r>
-        <w:t xml:space="preserve"> khud hi mil jay </w:t>
-      </w:r>
-      <w:proofErr w:type="gramStart"/>
-      <w:r>
-        <w:t xml:space="preserve">ga </w:t>
-      </w:r>
-      <w:r>
-        <w:t>,</w:t>
-      </w:r>
-      <w:proofErr w:type="gramEnd"/>
-      <w:r>
-        <w:t xml:space="preserve">, </w:t>
+        <w:t xml:space="preserve"> khud hi mil jay ga </w:t>
+      </w:r>
+      <w:r>
+        <w:t xml:space="preserve">,, </w:t>
       </w:r>
       <w:proofErr w:type="spellStart"/>
       <w:r>
@@ -1692,15 +1663,7 @@
       </w:r>
       <w:proofErr w:type="spellEnd"/>
       <w:r>
-        <w:t xml:space="preserve"> </w:t>
-      </w:r>
-      <w:proofErr w:type="gramStart"/>
-      <w:r>
-        <w:t>ga,,</w:t>
-      </w:r>
-      <w:proofErr w:type="gramEnd"/>
-      <w:r>
-        <w:t xml:space="preserve"> ab TRADING ACCOUNT ki total amount ko </w:t>
+        <w:t xml:space="preserve"> ga,, ab TRADING ACCOUNT ki total amount ko </w:t>
       </w:r>
       <w:proofErr w:type="spellStart"/>
       <w:r>
@@ -2605,15 +2568,7 @@
       </w:r>
       <w:proofErr w:type="spellEnd"/>
       <w:r>
-        <w:t xml:space="preserve"> </w:t>
-      </w:r>
-      <w:proofErr w:type="gramStart"/>
-      <w:r>
-        <w:t>k )</w:t>
-      </w:r>
-      <w:proofErr w:type="gramEnd"/>
-      <w:r>
-        <w:t xml:space="preserve">) </w:t>
+        <w:t xml:space="preserve"> k )) </w:t>
       </w:r>
       <w:proofErr w:type="spellStart"/>
       <w:r>
@@ -2800,17 +2755,12 @@
         <w:t xml:space="preserve"> other values such as cost of sales and other expenses minus hon </w:t>
       </w:r>
       <w:proofErr w:type="spellStart"/>
-      <w:proofErr w:type="gramStart"/>
       <w:r>
         <w:t>gy</w:t>
       </w:r>
       <w:proofErr w:type="spellEnd"/>
       <w:r>
-        <w:t xml:space="preserve"> ,</w:t>
-      </w:r>
-      <w:proofErr w:type="gramEnd"/>
-      <w:r>
-        <w:t xml:space="preserve"> </w:t>
+        <w:t xml:space="preserve"> , </w:t>
       </w:r>
       <w:proofErr w:type="spellStart"/>
       <w:r>
@@ -3174,15 +3124,7 @@
       </w:r>
       <w:proofErr w:type="spellEnd"/>
       <w:r>
-        <w:t xml:space="preserve"> </w:t>
-      </w:r>
-      <w:proofErr w:type="gramStart"/>
-      <w:r>
-        <w:t>s  operating</w:t>
-      </w:r>
-      <w:proofErr w:type="gramEnd"/>
-      <w:r>
-        <w:t xml:space="preserve"> profit </w:t>
+        <w:t xml:space="preserve"> s  operating profit </w:t>
       </w:r>
       <w:proofErr w:type="spellStart"/>
       <w:r>
@@ -3563,17 +3505,12 @@
         <w:t xml:space="preserve"> just </w:t>
       </w:r>
       <w:proofErr w:type="spellStart"/>
-      <w:proofErr w:type="gramStart"/>
       <w:r>
         <w:t>Amortisation</w:t>
       </w:r>
       <w:proofErr w:type="spellEnd"/>
       <w:r>
-        <w:t xml:space="preserve">  and</w:t>
-      </w:r>
-      <w:proofErr w:type="gramEnd"/>
-      <w:r>
-        <w:t xml:space="preserve"> Depreciation ko </w:t>
+        <w:t xml:space="preserve">  and Depreciation ko </w:t>
       </w:r>
       <w:proofErr w:type="spellStart"/>
       <w:r>
@@ -3605,86 +3542,416 @@
       </w:r>
       <w:proofErr w:type="spellEnd"/>
       <w:r>
-        <w:t xml:space="preserve"> (EBIT + A&amp;</w:t>
-      </w:r>
-      <w:proofErr w:type="gramStart"/>
-      <w:r>
-        <w:t>D  EBITDA</w:t>
-      </w:r>
-      <w:proofErr w:type="gramEnd"/>
-      <w:r>
+        <w:t xml:space="preserve"> (EBIT + A&amp;D  EBITDA)</w:t>
+      </w:r>
+      <w:r>
+        <w:t xml:space="preserve">, yani ab EBITDA k </w:t>
+      </w:r>
+      <w:proofErr w:type="spellStart"/>
+      <w:r>
+        <w:t>andr</w:t>
+      </w:r>
+      <w:proofErr w:type="spellEnd"/>
+      <w:r>
+        <w:t xml:space="preserve"> tax and interest </w:t>
+      </w:r>
+      <w:r>
+        <w:t xml:space="preserve">and other non-operating expenses </w:t>
+      </w:r>
+      <w:r>
+        <w:t xml:space="preserve">or amortization and depreciation k </w:t>
+      </w:r>
+      <w:proofErr w:type="spellStart"/>
+      <w:r>
+        <w:t>pesy</w:t>
+      </w:r>
+      <w:proofErr w:type="spellEnd"/>
+      <w:r>
+        <w:t xml:space="preserve"> </w:t>
+      </w:r>
+      <w:proofErr w:type="spellStart"/>
+      <w:r>
+        <w:t>mojood</w:t>
+      </w:r>
+      <w:proofErr w:type="spellEnd"/>
+      <w:r>
+        <w:t xml:space="preserve"> </w:t>
+      </w:r>
+      <w:proofErr w:type="spellStart"/>
+      <w:r>
+        <w:t>hn</w:t>
+      </w:r>
+      <w:proofErr w:type="spellEnd"/>
+      <w:r>
+        <w:t xml:space="preserve">, y </w:t>
+      </w:r>
+      <w:proofErr w:type="spellStart"/>
+      <w:r>
+        <w:t>pesy</w:t>
+      </w:r>
+      <w:proofErr w:type="spellEnd"/>
+      <w:r>
+        <w:t xml:space="preserve"> deduct </w:t>
+      </w:r>
+      <w:proofErr w:type="spellStart"/>
+      <w:r>
+        <w:t>nhi</w:t>
+      </w:r>
+      <w:proofErr w:type="spellEnd"/>
+      <w:r>
+        <w:t xml:space="preserve"> </w:t>
+      </w:r>
+      <w:proofErr w:type="spellStart"/>
+      <w:r>
+        <w:t>kiye</w:t>
+      </w:r>
+      <w:proofErr w:type="spellEnd"/>
+      <w:r>
+        <w:t xml:space="preserve"> gay</w:t>
+      </w:r>
+    </w:p>
+    <w:p>
+      <w:pPr>
+        <w:pStyle w:val="ListParagraph"/>
+      </w:pPr>
+    </w:p>
+    <w:p>
+      <w:pPr>
+        <w:pStyle w:val="ListParagraph"/>
+        <w:rPr>
+          <w:lang w:val="en-PK"/>
+        </w:rPr>
+      </w:pPr>
+      <w:r>
+        <w:rPr>
+          <w:lang w:val="en-PK"/>
+        </w:rPr>
+        <w:t>Revenue</w:t>
+      </w:r>
+      <w:r>
+        <w:rPr>
+          <w:lang w:val="en-PK"/>
+        </w:rPr>
+        <w:t xml:space="preserve"> </w:t>
+      </w:r>
+      <w:r>
+        <w:rPr>
+          <w:lang w:val="en-PK"/>
+        </w:rPr>
+        <w:t>– COGS</w:t>
+      </w:r>
+      <w:r>
+        <w:rPr>
+          <w:lang w:val="en-PK"/>
+        </w:rPr>
+        <w:t xml:space="preserve"> </w:t>
+      </w:r>
+      <w:r>
+        <w:rPr>
+          <w:lang w:val="en-PK"/>
+        </w:rPr>
+        <w:t>= Gross Profit</w:t>
+      </w:r>
+    </w:p>
+    <w:p>
+      <w:pPr>
+        <w:pStyle w:val="ListParagraph"/>
+        <w:rPr>
+          <w:lang w:val="en-PK"/>
+        </w:rPr>
+      </w:pPr>
+      <w:r>
+        <w:rPr>
+          <w:lang w:val="en-PK"/>
+        </w:rPr>
+        <w:t>Gross Profit</w:t>
+      </w:r>
+      <w:r>
+        <w:rPr>
+          <w:lang w:val="en-PK"/>
+        </w:rPr>
+        <w:t xml:space="preserve"> </w:t>
+      </w:r>
+      <w:r>
+        <w:rPr>
+          <w:lang w:val="en-PK"/>
+        </w:rPr>
+        <w:t>– Operating Expenses (including D&amp;A)</w:t>
+      </w:r>
+      <w:r>
+        <w:rPr>
+          <w:lang w:val="en-PK"/>
+        </w:rPr>
+        <w:t xml:space="preserve"> </w:t>
+      </w:r>
+      <w:r>
+        <w:rPr>
+          <w:lang w:val="en-PK"/>
+        </w:rPr>
+        <w:t>= EBIT</w:t>
+      </w:r>
+    </w:p>
+    <w:p>
+      <w:pPr>
+        <w:pStyle w:val="ListParagraph"/>
+        <w:rPr>
+          <w:lang w:val="en-PK"/>
+        </w:rPr>
+      </w:pPr>
+      <w:r>
+        <w:rPr>
+          <w:lang w:val="en-PK"/>
+        </w:rPr>
+        <w:t xml:space="preserve">EBIT </w:t>
+      </w:r>
+      <w:r>
+        <w:rPr>
+          <w:lang w:val="en-PK"/>
+        </w:rPr>
+        <w:t>–</w:t>
+      </w:r>
+      <w:r>
+        <w:rPr>
+          <w:lang w:val="en-PK"/>
+        </w:rPr>
+        <w:t xml:space="preserve"> non-operating expenses </w:t>
+      </w:r>
+      <w:r>
+        <w:rPr>
+          <w:lang w:val="en-PK"/>
+        </w:rPr>
+        <w:t>(</w:t>
+      </w:r>
+      <w:proofErr w:type="spellStart"/>
+      <w:r>
+        <w:rPr>
+          <w:lang w:val="en-PK"/>
+        </w:rPr>
+        <w:t>othr</w:t>
+      </w:r>
+      <w:proofErr w:type="spellEnd"/>
+      <w:r>
+        <w:rPr>
+          <w:lang w:val="en-PK"/>
+        </w:rPr>
+        <w:t xml:space="preserve"> than interest and tax)</w:t>
+      </w:r>
+      <w:r>
+        <w:rPr>
+          <w:lang w:val="en-PK"/>
+        </w:rPr>
+        <w:t xml:space="preserve"> = PBT </w:t>
+      </w:r>
+      <w:r>
+        <w:rPr>
+          <w:lang w:val="en-PK"/>
+        </w:rPr>
+        <w:t xml:space="preserve">(PBT m s </w:t>
+      </w:r>
+      <w:proofErr w:type="spellStart"/>
+      <w:r>
+        <w:rPr>
+          <w:lang w:val="en-PK"/>
+        </w:rPr>
+        <w:t>abhi</w:t>
+      </w:r>
+      <w:proofErr w:type="spellEnd"/>
+      <w:r>
+        <w:rPr>
+          <w:lang w:val="en-PK"/>
+        </w:rPr>
+        <w:t xml:space="preserve"> </w:t>
+      </w:r>
+      <w:proofErr w:type="spellStart"/>
+      <w:r>
+        <w:rPr>
+          <w:lang w:val="en-PK"/>
+        </w:rPr>
+        <w:t>tk</w:t>
+      </w:r>
+      <w:proofErr w:type="spellEnd"/>
+      <w:r>
+        <w:rPr>
+          <w:lang w:val="en-PK"/>
+        </w:rPr>
+        <w:t xml:space="preserve"> </w:t>
+      </w:r>
+      <w:proofErr w:type="spellStart"/>
+      <w:r>
+        <w:rPr>
+          <w:lang w:val="en-PK"/>
+        </w:rPr>
+        <w:t>interst</w:t>
+      </w:r>
+      <w:proofErr w:type="spellEnd"/>
+      <w:r>
+        <w:rPr>
+          <w:lang w:val="en-PK"/>
+        </w:rPr>
+        <w:t xml:space="preserve"> and tax k </w:t>
+      </w:r>
+      <w:proofErr w:type="spellStart"/>
+      <w:r>
+        <w:rPr>
+          <w:lang w:val="en-PK"/>
+        </w:rPr>
+        <w:t>pesy</w:t>
+      </w:r>
+      <w:proofErr w:type="spellEnd"/>
+      <w:r>
+        <w:rPr>
+          <w:lang w:val="en-PK"/>
+        </w:rPr>
+        <w:t xml:space="preserve"> deduct </w:t>
+      </w:r>
+      <w:proofErr w:type="spellStart"/>
+      <w:r>
+        <w:rPr>
+          <w:lang w:val="en-PK"/>
+        </w:rPr>
+        <w:t>nhi</w:t>
+      </w:r>
+      <w:proofErr w:type="spellEnd"/>
+      <w:r>
+        <w:rPr>
+          <w:lang w:val="en-PK"/>
+        </w:rPr>
+        <w:t xml:space="preserve"> </w:t>
+      </w:r>
+      <w:proofErr w:type="spellStart"/>
+      <w:r>
+        <w:rPr>
+          <w:lang w:val="en-PK"/>
+        </w:rPr>
+        <w:t>huy</w:t>
+      </w:r>
+      <w:proofErr w:type="spellEnd"/>
+      <w:r>
+        <w:rPr>
+          <w:lang w:val="en-PK"/>
+        </w:rPr>
+        <w:t xml:space="preserve"> </w:t>
+      </w:r>
+      <w:proofErr w:type="spellStart"/>
+      <w:r>
+        <w:rPr>
+          <w:lang w:val="en-PK"/>
+        </w:rPr>
+        <w:t>huy</w:t>
+      </w:r>
+      <w:proofErr w:type="spellEnd"/>
+      <w:r>
+        <w:rPr>
+          <w:lang w:val="en-PK"/>
+        </w:rPr>
         <w:t>)</w:t>
       </w:r>
-      <w:r>
-        <w:t xml:space="preserve">, yani ab EBITDA k </w:t>
-      </w:r>
-      <w:proofErr w:type="spellStart"/>
-      <w:r>
-        <w:t>andr</w:t>
-      </w:r>
-      <w:proofErr w:type="spellEnd"/>
-      <w:r>
-        <w:t xml:space="preserve"> tax and interest </w:t>
-      </w:r>
-      <w:r>
-        <w:t xml:space="preserve">and other non-operating expenses </w:t>
-      </w:r>
-      <w:r>
-        <w:t xml:space="preserve">or amortization and depreciation k </w:t>
-      </w:r>
-      <w:proofErr w:type="spellStart"/>
-      <w:r>
-        <w:t>pesy</w:t>
-      </w:r>
-      <w:proofErr w:type="spellEnd"/>
-      <w:r>
-        <w:t xml:space="preserve"> </w:t>
-      </w:r>
-      <w:proofErr w:type="spellStart"/>
-      <w:r>
-        <w:t>mojood</w:t>
-      </w:r>
-      <w:proofErr w:type="spellEnd"/>
-      <w:r>
-        <w:t xml:space="preserve"> </w:t>
-      </w:r>
-      <w:proofErr w:type="spellStart"/>
-      <w:r>
-        <w:t>hn</w:t>
-      </w:r>
-      <w:proofErr w:type="spellEnd"/>
-      <w:r>
-        <w:t xml:space="preserve">, y </w:t>
-      </w:r>
-      <w:proofErr w:type="spellStart"/>
-      <w:r>
-        <w:t>pesy</w:t>
-      </w:r>
-      <w:proofErr w:type="spellEnd"/>
-      <w:r>
-        <w:t xml:space="preserve"> deduct </w:t>
-      </w:r>
-      <w:proofErr w:type="spellStart"/>
-      <w:r>
-        <w:t>nhi</w:t>
-      </w:r>
-      <w:proofErr w:type="spellEnd"/>
-      <w:r>
-        <w:t xml:space="preserve"> </w:t>
-      </w:r>
-      <w:proofErr w:type="spellStart"/>
-      <w:r>
-        <w:t>kiye</w:t>
-      </w:r>
-      <w:proofErr w:type="spellEnd"/>
-      <w:r>
-        <w:t xml:space="preserve"> gay</w:t>
-      </w:r>
     </w:p>
     <w:p>
       <w:pPr>
         <w:pStyle w:val="ListParagraph"/>
-      </w:pPr>
+        <w:rPr>
+          <w:lang w:val="en-PK"/>
+        </w:rPr>
+      </w:pPr>
+      <w:r>
+        <w:rPr>
+          <w:lang w:val="en-PK"/>
+        </w:rPr>
+        <w:t xml:space="preserve">PBT </w:t>
+      </w:r>
+      <w:r>
+        <w:rPr>
+          <w:lang w:val="en-PK"/>
+        </w:rPr>
+        <w:t>–</w:t>
+      </w:r>
+      <w:r>
+        <w:rPr>
+          <w:lang w:val="en-PK"/>
+        </w:rPr>
+        <w:t xml:space="preserve"> Interest and Tax  = Net profit (</w:t>
+      </w:r>
+      <w:proofErr w:type="spellStart"/>
+      <w:r>
+        <w:rPr>
+          <w:lang w:val="en-PK"/>
+        </w:rPr>
+        <w:t>yani</w:t>
+      </w:r>
+      <w:proofErr w:type="spellEnd"/>
+      <w:r>
+        <w:rPr>
+          <w:lang w:val="en-PK"/>
+        </w:rPr>
+        <w:t xml:space="preserve"> overall </w:t>
+      </w:r>
+      <w:r>
+        <w:rPr>
+          <w:lang w:val="en-PK"/>
+        </w:rPr>
+        <w:t>EBIT</w:t>
+      </w:r>
+      <w:r>
+        <w:rPr>
+          <w:lang w:val="en-PK"/>
+        </w:rPr>
+        <w:t xml:space="preserve"> </w:t>
+      </w:r>
+      <w:r>
+        <w:rPr>
+          <w:lang w:val="en-PK"/>
+        </w:rPr>
+        <w:t>– Interest</w:t>
+      </w:r>
+      <w:r>
+        <w:rPr>
+          <w:lang w:val="en-PK"/>
+        </w:rPr>
+        <w:t xml:space="preserve"> </w:t>
+      </w:r>
+      <w:r>
+        <w:rPr>
+          <w:lang w:val="en-PK"/>
+        </w:rPr>
+        <w:t>– Tax</w:t>
+      </w:r>
+      <w:r>
+        <w:rPr>
+          <w:lang w:val="en-PK"/>
+        </w:rPr>
+        <w:t xml:space="preserve"> </w:t>
+      </w:r>
+      <w:r>
+        <w:rPr>
+          <w:lang w:val="en-PK"/>
+        </w:rPr>
+        <w:t>–</w:t>
+      </w:r>
+      <w:r>
+        <w:rPr>
+          <w:lang w:val="en-PK"/>
+        </w:rPr>
+        <w:t xml:space="preserve"> other non-operating expenses </w:t>
+      </w:r>
+      <w:r>
+        <w:rPr>
+          <w:lang w:val="en-PK"/>
+        </w:rPr>
+        <w:t xml:space="preserve"> </w:t>
+      </w:r>
+      <w:r>
+        <w:rPr>
+          <w:lang w:val="en-PK"/>
+        </w:rPr>
+        <w:t>= Net Profit</w:t>
+      </w:r>
+      <w:r>
+        <w:rPr>
+          <w:lang w:val="en-PK"/>
+        </w:rPr>
+        <w:t xml:space="preserve">) </w:t>
+      </w:r>
     </w:p>
     <w:p>
       <w:pPr>
@@ -3697,6 +3964,42 @@
         <w:rPr>
           <w:lang w:val="en-PK"/>
         </w:rPr>
+        <w:t>OR</w:t>
+      </w:r>
+    </w:p>
+    <w:p>
+      <w:pPr>
+        <w:pStyle w:val="ListParagraph"/>
+        <w:rPr>
+          <w:lang w:val="en-PK"/>
+        </w:rPr>
+      </w:pPr>
+      <w:r>
+        <w:rPr>
+          <w:lang w:val="en-PK"/>
+        </w:rPr>
+        <w:t>EBIT + D&amp;A = EBITDA</w:t>
+      </w:r>
+    </w:p>
+    <w:p>
+      <w:pPr>
+        <w:pStyle w:val="ListParagraph"/>
+      </w:pPr>
+      <w:r>
+        <w:t xml:space="preserve"> </w:t>
+      </w:r>
+    </w:p>
+    <w:p>
+      <w:pPr>
+        <w:pStyle w:val="ListParagraph"/>
+        <w:rPr>
+          <w:lang w:val="en-PK"/>
+        </w:rPr>
+      </w:pPr>
+      <w:r>
+        <w:rPr>
+          <w:lang w:val="en-PK"/>
+        </w:rPr>
         <w:t>Revenue</w:t>
       </w:r>
       <w:r>
@@ -3723,20 +4026,6 @@
         </w:rPr>
         <w:t>= Gross Profit</w:t>
       </w:r>
-    </w:p>
-    <w:p>
-      <w:pPr>
-        <w:pStyle w:val="ListParagraph"/>
-        <w:rPr>
-          <w:lang w:val="en-PK"/>
-        </w:rPr>
-      </w:pPr>
-      <w:r>
-        <w:rPr>
-          <w:lang w:val="en-PK"/>
-        </w:rPr>
-        <w:t>Gross Profit</w:t>
-      </w:r>
       <w:r>
         <w:rPr>
           <w:lang w:val="en-PK"/>
@@ -3761,419 +4050,17 @@
         </w:rPr>
         <w:t>= EBIT</w:t>
       </w:r>
-    </w:p>
-    <w:p>
-      <w:pPr>
-        <w:pStyle w:val="ListParagraph"/>
-        <w:rPr>
-          <w:lang w:val="en-PK"/>
-        </w:rPr>
-      </w:pPr>
-      <w:r>
-        <w:rPr>
-          <w:lang w:val="en-PK"/>
-        </w:rPr>
-        <w:t xml:space="preserve">EBIT </w:t>
-      </w:r>
-      <w:r>
-        <w:rPr>
-          <w:lang w:val="en-PK"/>
-        </w:rPr>
-        <w:t>–</w:t>
-      </w:r>
-      <w:r>
-        <w:rPr>
-          <w:lang w:val="en-PK"/>
-        </w:rPr>
-        <w:t xml:space="preserve"> non-operating expenses </w:t>
-      </w:r>
-      <w:r>
-        <w:rPr>
-          <w:lang w:val="en-PK"/>
-        </w:rPr>
-        <w:t>(</w:t>
-      </w:r>
-      <w:proofErr w:type="spellStart"/>
-      <w:r>
-        <w:rPr>
-          <w:lang w:val="en-PK"/>
-        </w:rPr>
-        <w:t>othr</w:t>
-      </w:r>
-      <w:proofErr w:type="spellEnd"/>
-      <w:r>
-        <w:rPr>
-          <w:lang w:val="en-PK"/>
-        </w:rPr>
-        <w:t xml:space="preserve"> than interest and tax)</w:t>
-      </w:r>
-      <w:r>
-        <w:rPr>
-          <w:lang w:val="en-PK"/>
-        </w:rPr>
-        <w:t xml:space="preserve"> = PBT </w:t>
-      </w:r>
-      <w:r>
-        <w:rPr>
-          <w:lang w:val="en-PK"/>
-        </w:rPr>
-        <w:t xml:space="preserve">(PBT m s </w:t>
-      </w:r>
-      <w:proofErr w:type="spellStart"/>
-      <w:r>
-        <w:rPr>
-          <w:lang w:val="en-PK"/>
-        </w:rPr>
-        <w:t>abhi</w:t>
-      </w:r>
-      <w:proofErr w:type="spellEnd"/>
-      <w:r>
-        <w:rPr>
-          <w:lang w:val="en-PK"/>
-        </w:rPr>
-        <w:t xml:space="preserve"> </w:t>
-      </w:r>
-      <w:proofErr w:type="spellStart"/>
-      <w:r>
-        <w:rPr>
-          <w:lang w:val="en-PK"/>
-        </w:rPr>
-        <w:t>tk</w:t>
-      </w:r>
-      <w:proofErr w:type="spellEnd"/>
-      <w:r>
-        <w:rPr>
-          <w:lang w:val="en-PK"/>
-        </w:rPr>
-        <w:t xml:space="preserve"> </w:t>
-      </w:r>
-      <w:proofErr w:type="spellStart"/>
-      <w:r>
-        <w:rPr>
-          <w:lang w:val="en-PK"/>
-        </w:rPr>
-        <w:t>interst</w:t>
-      </w:r>
-      <w:proofErr w:type="spellEnd"/>
-      <w:r>
-        <w:rPr>
-          <w:lang w:val="en-PK"/>
-        </w:rPr>
-        <w:t xml:space="preserve"> and tax k </w:t>
-      </w:r>
-      <w:proofErr w:type="spellStart"/>
-      <w:r>
-        <w:rPr>
-          <w:lang w:val="en-PK"/>
-        </w:rPr>
-        <w:t>pesy</w:t>
-      </w:r>
-      <w:proofErr w:type="spellEnd"/>
-      <w:r>
-        <w:rPr>
-          <w:lang w:val="en-PK"/>
-        </w:rPr>
-        <w:t xml:space="preserve"> deduct </w:t>
-      </w:r>
-      <w:proofErr w:type="spellStart"/>
-      <w:r>
-        <w:rPr>
-          <w:lang w:val="en-PK"/>
-        </w:rPr>
-        <w:t>nhi</w:t>
-      </w:r>
-      <w:proofErr w:type="spellEnd"/>
-      <w:r>
-        <w:rPr>
-          <w:lang w:val="en-PK"/>
-        </w:rPr>
-        <w:t xml:space="preserve"> </w:t>
-      </w:r>
-      <w:proofErr w:type="spellStart"/>
-      <w:r>
-        <w:rPr>
-          <w:lang w:val="en-PK"/>
-        </w:rPr>
-        <w:t>huy</w:t>
-      </w:r>
-      <w:proofErr w:type="spellEnd"/>
-      <w:r>
-        <w:rPr>
-          <w:lang w:val="en-PK"/>
-        </w:rPr>
-        <w:t xml:space="preserve"> </w:t>
-      </w:r>
-      <w:proofErr w:type="spellStart"/>
-      <w:r>
-        <w:rPr>
-          <w:lang w:val="en-PK"/>
-        </w:rPr>
-        <w:t>huy</w:t>
-      </w:r>
-      <w:proofErr w:type="spellEnd"/>
-      <w:r>
-        <w:rPr>
-          <w:lang w:val="en-PK"/>
-        </w:rPr>
-        <w:t>)</w:t>
-      </w:r>
-    </w:p>
-    <w:p>
-      <w:pPr>
-        <w:pStyle w:val="ListParagraph"/>
-        <w:rPr>
-          <w:lang w:val="en-PK"/>
-        </w:rPr>
-      </w:pPr>
-      <w:r>
-        <w:rPr>
-          <w:lang w:val="en-PK"/>
-        </w:rPr>
-        <w:t xml:space="preserve">PBT </w:t>
-      </w:r>
-      <w:r>
-        <w:rPr>
-          <w:lang w:val="en-PK"/>
-        </w:rPr>
-        <w:t>–</w:t>
-      </w:r>
-      <w:r>
-        <w:rPr>
-          <w:lang w:val="en-PK"/>
-        </w:rPr>
-        <w:t xml:space="preserve"> Interest and </w:t>
-      </w:r>
-      <w:proofErr w:type="gramStart"/>
-      <w:r>
-        <w:rPr>
-          <w:lang w:val="en-PK"/>
-        </w:rPr>
-        <w:t>Tax  =</w:t>
-      </w:r>
-      <w:proofErr w:type="gramEnd"/>
-      <w:r>
-        <w:rPr>
-          <w:lang w:val="en-PK"/>
-        </w:rPr>
-        <w:t xml:space="preserve"> Net profit (</w:t>
-      </w:r>
-      <w:proofErr w:type="spellStart"/>
-      <w:r>
-        <w:rPr>
-          <w:lang w:val="en-PK"/>
-        </w:rPr>
-        <w:t>yani</w:t>
-      </w:r>
-      <w:proofErr w:type="spellEnd"/>
-      <w:r>
-        <w:rPr>
-          <w:lang w:val="en-PK"/>
-        </w:rPr>
-        <w:t xml:space="preserve"> overall </w:t>
-      </w:r>
-      <w:r>
-        <w:rPr>
-          <w:lang w:val="en-PK"/>
-        </w:rPr>
-        <w:t>EBIT</w:t>
-      </w:r>
-      <w:r>
-        <w:rPr>
-          <w:lang w:val="en-PK"/>
-        </w:rPr>
-        <w:t xml:space="preserve"> </w:t>
-      </w:r>
-      <w:r>
-        <w:rPr>
-          <w:lang w:val="en-PK"/>
-        </w:rPr>
-        <w:t>– Interest</w:t>
-      </w:r>
-      <w:r>
-        <w:rPr>
-          <w:lang w:val="en-PK"/>
-        </w:rPr>
-        <w:t xml:space="preserve"> </w:t>
-      </w:r>
-      <w:r>
-        <w:rPr>
-          <w:lang w:val="en-PK"/>
-        </w:rPr>
-        <w:t>– Tax</w:t>
-      </w:r>
-      <w:r>
-        <w:rPr>
-          <w:lang w:val="en-PK"/>
-        </w:rPr>
-        <w:t xml:space="preserve"> </w:t>
-      </w:r>
-      <w:r>
-        <w:rPr>
-          <w:lang w:val="en-PK"/>
-        </w:rPr>
-        <w:t>–</w:t>
-      </w:r>
-      <w:r>
-        <w:rPr>
-          <w:lang w:val="en-PK"/>
-        </w:rPr>
-        <w:t xml:space="preserve"> other non-operating </w:t>
-      </w:r>
-      <w:proofErr w:type="gramStart"/>
-      <w:r>
-        <w:rPr>
-          <w:lang w:val="en-PK"/>
-        </w:rPr>
-        <w:t xml:space="preserve">expenses </w:t>
-      </w:r>
-      <w:r>
-        <w:rPr>
-          <w:lang w:val="en-PK"/>
-        </w:rPr>
-        <w:t xml:space="preserve"> </w:t>
-      </w:r>
-      <w:r>
-        <w:rPr>
-          <w:lang w:val="en-PK"/>
-        </w:rPr>
-        <w:t>=</w:t>
-      </w:r>
-      <w:proofErr w:type="gramEnd"/>
-      <w:r>
-        <w:rPr>
-          <w:lang w:val="en-PK"/>
-        </w:rPr>
-        <w:t xml:space="preserve"> Net Profit</w:t>
-      </w:r>
-      <w:r>
-        <w:rPr>
-          <w:lang w:val="en-PK"/>
-        </w:rPr>
-        <w:t xml:space="preserve">) </w:t>
-      </w:r>
-    </w:p>
-    <w:p>
-      <w:pPr>
-        <w:pStyle w:val="ListParagraph"/>
-        <w:rPr>
-          <w:lang w:val="en-PK"/>
-        </w:rPr>
-      </w:pPr>
-      <w:r>
-        <w:rPr>
-          <w:lang w:val="en-PK"/>
-        </w:rPr>
-        <w:t>OR</w:t>
-      </w:r>
-    </w:p>
-    <w:p>
-      <w:pPr>
-        <w:pStyle w:val="ListParagraph"/>
-        <w:rPr>
-          <w:lang w:val="en-PK"/>
-        </w:rPr>
-      </w:pPr>
-      <w:r>
-        <w:rPr>
-          <w:lang w:val="en-PK"/>
-        </w:rPr>
-        <w:t>EBIT + D&amp;A = EBITDA</w:t>
-      </w:r>
-    </w:p>
-    <w:p>
-      <w:pPr>
-        <w:pStyle w:val="ListParagraph"/>
-      </w:pPr>
-      <w:r>
-        <w:t xml:space="preserve"> </w:t>
-      </w:r>
-    </w:p>
-    <w:p>
-      <w:pPr>
-        <w:pStyle w:val="ListParagraph"/>
-        <w:rPr>
-          <w:lang w:val="en-PK"/>
-        </w:rPr>
-      </w:pPr>
-      <w:r>
-        <w:rPr>
-          <w:lang w:val="en-PK"/>
-        </w:rPr>
-        <w:t>Revenue</w:t>
-      </w:r>
-      <w:r>
-        <w:rPr>
-          <w:lang w:val="en-PK"/>
-        </w:rPr>
-        <w:t xml:space="preserve"> </w:t>
-      </w:r>
-      <w:r>
-        <w:rPr>
-          <w:lang w:val="en-PK"/>
-        </w:rPr>
-        <w:t>– COGS</w:t>
-      </w:r>
-      <w:r>
-        <w:rPr>
-          <w:lang w:val="en-PK"/>
-        </w:rPr>
-        <w:t xml:space="preserve"> </w:t>
-      </w:r>
-      <w:r>
-        <w:rPr>
-          <w:lang w:val="en-PK"/>
-        </w:rPr>
-        <w:t>= Gross Profit</w:t>
-      </w:r>
-      <w:r>
-        <w:rPr>
-          <w:lang w:val="en-PK"/>
-        </w:rPr>
-        <w:t xml:space="preserve"> </w:t>
-      </w:r>
-      <w:r>
-        <w:rPr>
-          <w:lang w:val="en-PK"/>
-        </w:rPr>
-        <w:t>– Operating Expenses (including D&amp;A)</w:t>
-      </w:r>
-      <w:r>
-        <w:rPr>
-          <w:lang w:val="en-PK"/>
-        </w:rPr>
-        <w:t xml:space="preserve"> </w:t>
-      </w:r>
-      <w:r>
-        <w:rPr>
-          <w:lang w:val="en-PK"/>
-        </w:rPr>
-        <w:t>= EBIT</w:t>
-      </w:r>
-      <w:r>
-        <w:rPr>
-          <w:lang w:val="en-PK"/>
-        </w:rPr>
-        <w:t xml:space="preserve"> </w:t>
-      </w:r>
-      <w:r>
-        <w:rPr>
-          <w:lang w:val="en-PK"/>
-        </w:rPr>
-        <w:t xml:space="preserve">± </w:t>
-      </w:r>
-      <w:proofErr w:type="gramStart"/>
-      <w:r>
-        <w:rPr>
-          <w:lang w:val="en-PK"/>
-        </w:rPr>
-        <w:t>Non-operating</w:t>
-      </w:r>
-      <w:proofErr w:type="gramEnd"/>
-      <w:r>
-        <w:rPr>
-          <w:lang w:val="en-PK"/>
-        </w:rPr>
-        <w:t xml:space="preserve"> items</w:t>
+      <w:r>
+        <w:rPr>
+          <w:lang w:val="en-PK"/>
+        </w:rPr>
+        <w:t xml:space="preserve"> </w:t>
+      </w:r>
+      <w:r>
+        <w:rPr>
+          <w:lang w:val="en-PK"/>
+        </w:rPr>
+        <w:t>± Non-operating items</w:t>
       </w:r>
       <w:r>
         <w:rPr>
@@ -4343,40 +4230,16 @@
         </w:numPr>
       </w:pPr>
       <w:r>
-        <w:t xml:space="preserve">Interest and tax </w:t>
-      </w:r>
-      <w:proofErr w:type="gramStart"/>
-      <w:r>
-        <w:t>is</w:t>
-      </w:r>
-      <w:proofErr w:type="gramEnd"/>
-      <w:r>
-        <w:t xml:space="preserve"> </w:t>
+        <w:t xml:space="preserve">Interest and tax is </w:t>
       </w:r>
       <w:r>
         <w:t>generally considered a</w:t>
       </w:r>
       <w:r>
-        <w:t xml:space="preserve"> part of non-operating </w:t>
-      </w:r>
-      <w:proofErr w:type="gramStart"/>
-      <w:r>
-        <w:t xml:space="preserve">expenses </w:t>
-      </w:r>
-      <w:r>
-        <w:t>,</w:t>
-      </w:r>
-      <w:proofErr w:type="gramEnd"/>
-      <w:r>
-        <w:t xml:space="preserve"> but sometimes they can be </w:t>
-      </w:r>
-      <w:proofErr w:type="gramStart"/>
-      <w:r>
-        <w:t>different ,</w:t>
-      </w:r>
-      <w:proofErr w:type="gramEnd"/>
-      <w:r>
-        <w:t xml:space="preserve"> </w:t>
+        <w:t xml:space="preserve"> part of non-operating expenses </w:t>
+      </w:r>
+      <w:r>
+        <w:t xml:space="preserve">, but sometimes they can be different , </w:t>
       </w:r>
       <w:proofErr w:type="spellStart"/>
       <w:r>
@@ -4528,21 +4391,7 @@
         <w:rPr>
           <w:lang w:val="en-PK"/>
         </w:rPr>
-        <w:t>PBIT = CALCULATE(SUM(GL[Amount]), 'Chart of Accounts'[Class] IN {"Trading account", "Operating account", "</w:t>
-      </w:r>
-      <w:proofErr w:type="gramStart"/>
-      <w:r>
-        <w:rPr>
-          <w:lang w:val="en-PK"/>
-        </w:rPr>
-        <w:t>Non-operating</w:t>
-      </w:r>
-      <w:proofErr w:type="gramEnd"/>
-      <w:r>
-        <w:rPr>
-          <w:lang w:val="en-PK"/>
-        </w:rPr>
-        <w:t xml:space="preserve">"}) </w:t>
+        <w:t xml:space="preserve">PBIT = CALCULATE(SUM(GL[Amount]), 'Chart of Accounts'[Class] IN {"Trading account", "Operating account", "Non-operating"}) </w:t>
       </w:r>
     </w:p>
     <w:p>
@@ -4802,6 +4651,501 @@
         </w:rPr>
         <w:br/>
         <w:t>High manufacturing cost or product sold at a lower price due to competition</w:t>
+      </w:r>
+    </w:p>
+    <w:p>
+      <w:pPr>
+        <w:rPr>
+          <w:b/>
+          <w:bCs/>
+          <w:sz w:val="40"/>
+          <w:szCs w:val="40"/>
+        </w:rPr>
+      </w:pPr>
+      <w:r>
+        <w:rPr>
+          <w:b/>
+          <w:bCs/>
+          <w:sz w:val="40"/>
+          <w:szCs w:val="40"/>
+        </w:rPr>
+        <w:t xml:space="preserve">Working With FISCAL/FINANCIAL Year that is different from </w:t>
+      </w:r>
+      <w:proofErr w:type="spellStart"/>
+      <w:r>
+        <w:rPr>
+          <w:b/>
+          <w:bCs/>
+          <w:sz w:val="40"/>
+          <w:szCs w:val="40"/>
+        </w:rPr>
+        <w:t>Calender</w:t>
+      </w:r>
+      <w:proofErr w:type="spellEnd"/>
+      <w:r>
+        <w:rPr>
+          <w:b/>
+          <w:bCs/>
+          <w:sz w:val="40"/>
+          <w:szCs w:val="40"/>
+        </w:rPr>
+        <w:t xml:space="preserve"> Year</w:t>
+      </w:r>
+      <w:r>
+        <w:rPr>
+          <w:b/>
+          <w:bCs/>
+          <w:sz w:val="40"/>
+          <w:szCs w:val="40"/>
+        </w:rPr>
+        <w:t>:</w:t>
+      </w:r>
+    </w:p>
+    <w:p>
+      <w:pPr>
+        <w:ind w:left="360"/>
+      </w:pPr>
+      <w:proofErr w:type="spellStart"/>
+      <w:r>
+        <w:t>Calender</w:t>
+      </w:r>
+      <w:proofErr w:type="spellEnd"/>
+      <w:r>
+        <w:t xml:space="preserve"> year start from January and ends at December, but financial year starts from July to 30</w:t>
+      </w:r>
+      <w:r>
+        <w:rPr>
+          <w:vertAlign w:val="superscript"/>
+        </w:rPr>
+        <w:t>th</w:t>
+      </w:r>
+      <w:r>
+        <w:t xml:space="preserve"> June and sometimes, it starts from </w:t>
+      </w:r>
+      <w:proofErr w:type="spellStart"/>
+      <w:r>
+        <w:t>april</w:t>
+      </w:r>
+      <w:proofErr w:type="spellEnd"/>
+      <w:r>
+        <w:t xml:space="preserve"> to 31</w:t>
+      </w:r>
+      <w:r>
+        <w:rPr>
+          <w:vertAlign w:val="superscript"/>
+        </w:rPr>
+        <w:t>st</w:t>
+      </w:r>
+      <w:r>
+        <w:t xml:space="preserve"> march, (depending on different countries</w:t>
+      </w:r>
+      <w:r>
+        <w:t xml:space="preserve">, in </w:t>
+      </w:r>
+      <w:proofErr w:type="spellStart"/>
+      <w:r>
+        <w:t>eurape</w:t>
+      </w:r>
+      <w:proofErr w:type="spellEnd"/>
+      <w:r>
+        <w:t xml:space="preserve">, financial and </w:t>
+      </w:r>
+      <w:proofErr w:type="spellStart"/>
+      <w:r>
+        <w:t>calender</w:t>
+      </w:r>
+      <w:proofErr w:type="spellEnd"/>
+      <w:r>
+        <w:t xml:space="preserve"> year are same, it start from January to December)</w:t>
+      </w:r>
+      <w:r>
+        <w:t>,</w:t>
+      </w:r>
+    </w:p>
+    <w:p>
+      <w:pPr>
+        <w:ind w:left="360"/>
+      </w:pPr>
+      <w:r>
+        <w:t xml:space="preserve">Means according to financial or fiscal year, the </w:t>
+      </w:r>
+      <w:r>
+        <w:t xml:space="preserve"> </w:t>
+      </w:r>
+      <w:r>
+        <w:t xml:space="preserve">fiscal month of January is 7 (we are considering Pakistani fiscal/financial year that start from </w:t>
+      </w:r>
+      <w:r>
+        <w:t>1</w:t>
+      </w:r>
+      <w:r>
+        <w:rPr>
+          <w:vertAlign w:val="superscript"/>
+        </w:rPr>
+        <w:t>st</w:t>
+      </w:r>
+      <w:r>
+        <w:t xml:space="preserve"> July to 30</w:t>
+      </w:r>
+      <w:r>
+        <w:rPr>
+          <w:vertAlign w:val="superscript"/>
+        </w:rPr>
+        <w:t>th</w:t>
+      </w:r>
+      <w:r>
+        <w:t xml:space="preserve"> June) </w:t>
+      </w:r>
+    </w:p>
+    <w:p>
+      <w:pPr>
+        <w:ind w:left="360"/>
+      </w:pPr>
+      <w:r>
+        <w:t xml:space="preserve">To handle the </w:t>
+      </w:r>
+      <w:proofErr w:type="spellStart"/>
+      <w:r>
+        <w:t>calender</w:t>
+      </w:r>
+      <w:proofErr w:type="spellEnd"/>
+      <w:r>
+        <w:t xml:space="preserve"> year and fiscal year, we can do it in excel and in power BI as well,</w:t>
+      </w:r>
+      <w:r>
+        <w:t xml:space="preserve"> for POWER BI, we created a new file named DATE HANDLING , </w:t>
+      </w:r>
+      <w:proofErr w:type="spellStart"/>
+      <w:r>
+        <w:t>isi</w:t>
+      </w:r>
+      <w:proofErr w:type="spellEnd"/>
+      <w:r>
+        <w:t xml:space="preserve"> </w:t>
+      </w:r>
+      <w:r>
+        <w:t xml:space="preserve">C drive k </w:t>
+      </w:r>
+      <w:r>
+        <w:t xml:space="preserve">folder m hi ,, </w:t>
+      </w:r>
+    </w:p>
+    <w:p>
+      <w:pPr>
+        <w:ind w:left="360"/>
+        <w:rPr>
+          <w:b/>
+          <w:bCs/>
+          <w:i/>
+          <w:iCs/>
+          <w:u w:val="single"/>
+        </w:rPr>
+      </w:pPr>
+      <w:r>
+        <w:rPr>
+          <w:b/>
+          <w:bCs/>
+          <w:i/>
+          <w:iCs/>
+          <w:u w:val="single"/>
+        </w:rPr>
+        <w:t>DIFFERENCE BETWEE</w:t>
+      </w:r>
+      <w:r>
+        <w:rPr>
+          <w:b/>
+          <w:bCs/>
+          <w:i/>
+          <w:iCs/>
+          <w:u w:val="single"/>
+        </w:rPr>
+        <w:t>N</w:t>
+      </w:r>
+      <w:r>
+        <w:rPr>
+          <w:b/>
+          <w:bCs/>
+          <w:i/>
+          <w:iCs/>
+          <w:u w:val="single"/>
+        </w:rPr>
+        <w:t xml:space="preserve"> CALENDER() AND CALENDERAUTO()</w:t>
+      </w:r>
+    </w:p>
+    <w:p>
+      <w:pPr>
+        <w:ind w:left="360"/>
+      </w:pPr>
+      <w:proofErr w:type="spellStart"/>
+      <w:r>
+        <w:lastRenderedPageBreak/>
+        <w:t>Calenderauto</w:t>
+      </w:r>
+      <w:proofErr w:type="spellEnd"/>
+      <w:r>
+        <w:t xml:space="preserve">() s ek new table </w:t>
+      </w:r>
+      <w:proofErr w:type="spellStart"/>
+      <w:r>
+        <w:t>bny</w:t>
+      </w:r>
+      <w:proofErr w:type="spellEnd"/>
+      <w:r>
+        <w:t xml:space="preserve"> ga and is dataset m </w:t>
+      </w:r>
+      <w:proofErr w:type="spellStart"/>
+      <w:r>
+        <w:t>jitni</w:t>
+      </w:r>
+      <w:proofErr w:type="spellEnd"/>
+      <w:r>
+        <w:t xml:space="preserve"> </w:t>
+      </w:r>
+      <w:proofErr w:type="spellStart"/>
+      <w:r>
+        <w:t>bhi</w:t>
+      </w:r>
+      <w:proofErr w:type="spellEnd"/>
+      <w:r>
+        <w:t xml:space="preserve"> dates </w:t>
+      </w:r>
+      <w:proofErr w:type="spellStart"/>
+      <w:r>
+        <w:t>hn</w:t>
+      </w:r>
+      <w:proofErr w:type="spellEnd"/>
+      <w:r>
+        <w:t xml:space="preserve"> us ki base pr dates </w:t>
+      </w:r>
+      <w:proofErr w:type="spellStart"/>
+      <w:r>
+        <w:t>daali</w:t>
+      </w:r>
+      <w:proofErr w:type="spellEnd"/>
+      <w:r>
+        <w:t xml:space="preserve"> </w:t>
+      </w:r>
+      <w:proofErr w:type="spellStart"/>
+      <w:r>
+        <w:t>jayn</w:t>
+      </w:r>
+      <w:proofErr w:type="spellEnd"/>
+      <w:r>
+        <w:t xml:space="preserve"> </w:t>
+      </w:r>
+      <w:proofErr w:type="spellStart"/>
+      <w:r>
+        <w:t>gi</w:t>
+      </w:r>
+      <w:proofErr w:type="spellEnd"/>
+      <w:r>
+        <w:t xml:space="preserve">, is table k dates </w:t>
+      </w:r>
+      <w:proofErr w:type="spellStart"/>
+      <w:r>
+        <w:t>couimn</w:t>
+      </w:r>
+      <w:proofErr w:type="spellEnd"/>
+      <w:r>
+        <w:t xml:space="preserve"> m, or is column m </w:t>
+      </w:r>
+      <w:proofErr w:type="spellStart"/>
+      <w:r>
+        <w:t>vo</w:t>
+      </w:r>
+      <w:proofErr w:type="spellEnd"/>
+      <w:r>
+        <w:t xml:space="preserve"> </w:t>
+      </w:r>
+      <w:proofErr w:type="spellStart"/>
+      <w:r>
+        <w:t>saari</w:t>
+      </w:r>
+      <w:proofErr w:type="spellEnd"/>
+      <w:r>
+        <w:t xml:space="preserve"> dates hon </w:t>
+      </w:r>
+      <w:proofErr w:type="spellStart"/>
+      <w:r>
+        <w:t>gi</w:t>
+      </w:r>
+      <w:proofErr w:type="spellEnd"/>
+      <w:r>
+        <w:t xml:space="preserve"> jo k </w:t>
+      </w:r>
+      <w:r>
+        <w:t xml:space="preserve">us dataset m </w:t>
+      </w:r>
+      <w:proofErr w:type="spellStart"/>
+      <w:r>
+        <w:t>mojood</w:t>
+      </w:r>
+      <w:proofErr w:type="spellEnd"/>
+      <w:r>
+        <w:t xml:space="preserve"> </w:t>
+      </w:r>
+      <w:proofErr w:type="spellStart"/>
+      <w:r>
+        <w:t>hn</w:t>
+      </w:r>
+      <w:proofErr w:type="spellEnd"/>
+      <w:r>
+        <w:t>,</w:t>
+      </w:r>
+    </w:p>
+    <w:p>
+      <w:pPr>
+        <w:ind w:left="360"/>
+        <w:rPr>
+          <w:lang w:val="en-PK"/>
+        </w:rPr>
+      </w:pPr>
+      <w:r>
+        <w:t xml:space="preserve">But of there is no dataset, </w:t>
+      </w:r>
+      <w:proofErr w:type="spellStart"/>
+      <w:r>
+        <w:t>ya</w:t>
+      </w:r>
+      <w:proofErr w:type="spellEnd"/>
+      <w:r>
+        <w:t xml:space="preserve"> dataset m dates </w:t>
+      </w:r>
+      <w:proofErr w:type="spellStart"/>
+      <w:r>
+        <w:t>kisi</w:t>
+      </w:r>
+      <w:proofErr w:type="spellEnd"/>
+      <w:r>
+        <w:t xml:space="preserve"> </w:t>
+      </w:r>
+      <w:proofErr w:type="spellStart"/>
+      <w:r>
+        <w:t>bhi</w:t>
+      </w:r>
+      <w:proofErr w:type="spellEnd"/>
+      <w:r>
+        <w:t xml:space="preserve"> table m </w:t>
+      </w:r>
+      <w:proofErr w:type="spellStart"/>
+      <w:r>
+        <w:t>nhi</w:t>
+      </w:r>
+      <w:proofErr w:type="spellEnd"/>
+      <w:r>
+        <w:t xml:space="preserve"> </w:t>
+      </w:r>
+      <w:proofErr w:type="spellStart"/>
+      <w:r>
+        <w:t>hn</w:t>
+      </w:r>
+      <w:proofErr w:type="spellEnd"/>
+      <w:r>
+        <w:t xml:space="preserve"> to we can use CALENDER() function and manually pass dates like</w:t>
+      </w:r>
+      <w:r>
+        <w:rPr>
+          <w:rFonts w:ascii="Consolas" w:eastAsia="Times New Roman" w:hAnsi="Consolas" w:cs="Times New Roman"/>
+          <w:color w:val="000000"/>
+          <w:sz w:val="18"/>
+          <w:szCs w:val="18"/>
+          <w:lang w:val="en-PK" w:eastAsia="en-PK"/>
+        </w:rPr>
+        <w:t xml:space="preserve"> </w:t>
+      </w:r>
+      <w:r>
+        <w:rPr>
+          <w:rFonts w:ascii="Consolas" w:eastAsia="Times New Roman" w:hAnsi="Consolas" w:cs="Times New Roman"/>
+          <w:color w:val="000000"/>
+          <w:sz w:val="18"/>
+          <w:szCs w:val="18"/>
+          <w:lang w:val="en-PK" w:eastAsia="en-PK"/>
+        </w:rPr>
+        <w:t xml:space="preserve">that: </w:t>
+      </w:r>
+      <w:r>
+        <w:rPr>
+          <w:lang w:val="en-PK"/>
+        </w:rPr>
+        <w:t>Table = CALENDAR(DATE(2018,01,01), DATE(2020, 01,01))</w:t>
+      </w:r>
+      <w:r>
+        <w:rPr>
+          <w:lang w:val="en-PK"/>
+        </w:rPr>
+        <w:t xml:space="preserve">,,  This is </w:t>
+      </w:r>
+      <w:proofErr w:type="spellStart"/>
+      <w:r>
+        <w:rPr>
+          <w:lang w:val="en-PK"/>
+        </w:rPr>
+        <w:t>calender</w:t>
+      </w:r>
+      <w:proofErr w:type="spellEnd"/>
+      <w:r>
+        <w:rPr>
+          <w:lang w:val="en-PK"/>
+        </w:rPr>
+        <w:t xml:space="preserve"> year of course!</w:t>
+      </w:r>
+      <w:r>
+        <w:rPr>
+          <w:lang w:val="en-PK"/>
+        </w:rPr>
+        <w:t xml:space="preserve"> You can give start months and end months and days according to financial year, but </w:t>
+      </w:r>
+      <w:proofErr w:type="spellStart"/>
+      <w:r>
+        <w:rPr>
+          <w:lang w:val="en-PK"/>
+        </w:rPr>
+        <w:t>i</w:t>
+      </w:r>
+      <w:proofErr w:type="spellEnd"/>
+      <w:r>
+        <w:rPr>
+          <w:lang w:val="en-PK"/>
+        </w:rPr>
+        <w:t xml:space="preserve"> am starting from scratch</w:t>
+      </w:r>
+      <w:r>
+        <w:rPr>
+          <w:lang w:val="en-PK"/>
+        </w:rPr>
+        <w:t>, this step can be different but remaining steps are same.</w:t>
+      </w:r>
+    </w:p>
+    <w:p>
+      <w:pPr>
+        <w:ind w:left="360"/>
+        <w:rPr>
+          <w:lang w:val="en-PK"/>
+        </w:rPr>
+      </w:pPr>
+    </w:p>
+    <w:p>
+      <w:pPr>
+        <w:ind w:left="360"/>
+        <w:rPr>
+          <w:lang w:val="en-PK"/>
+        </w:rPr>
+      </w:pPr>
+    </w:p>
+    <w:p>
+      <w:pPr>
+        <w:ind w:left="360"/>
+        <w:rPr>
+          <w:lang w:val="en-PK"/>
+        </w:rPr>
+      </w:pPr>
+    </w:p>
+    <w:p>
+      <w:pPr>
+        <w:ind w:left="360"/>
+      </w:pPr>
+      <w:r>
+        <w:t xml:space="preserve"> </w:t>
       </w:r>
     </w:p>
     <w:p>
@@ -5429,7 +5773,7 @@
   <w:style w:type="paragraph" w:default="1" w:styleId="Normal">
     <w:name w:val="Normal"/>
     <w:qFormat/>
-    <w:rsid w:val="00075764"/>
+    <w:rsid w:val="00AD1F8D"/>
   </w:style>
   <w:style w:type="paragraph" w:styleId="Heading1">
     <w:name w:val="heading 1"/>

</xml_diff>